<commit_message>
Correcting some data for the S2_R1 experiment.
There was some inaccuracy in this experiment with the methane
production potential being very high. The correction that was done was
to subtract these measurements based on how they were found during the
acetate experiment from the hydrolysate experiments, which yields much
more logical results. This is yet to be documented on the notebook (as
with many other things in it).
</commit_message>
<xml_diff>
--- a/papers/paper_14pesxm_vidianos_giannitsis_vol2.docx
+++ b/papers/paper_14pesxm_vidianos_giannitsis_vol2.docx
@@ -305,115 +305,7 @@
           <w:color w:themeColor="text1" w:val="auto"/>
           <w:sz w:val="24"/>
         </w:rPr>
-        <w:t xml:space="preserve">Σκοπός της παρούσας μελέτης είναι η </w:t>
-      </w:r>
-      <w:r>
-        <w:rPr>
-          <w:rStyle w:val="Hps"/>
-          <w:rFonts w:cs="Times New Roman" w:ascii="Calibri" w:hAnsi="Calibri" w:asciiTheme="minorHAnsi" w:hAnsiTheme="minorHAnsi"/>
-          <w:color w:themeColor="text1" w:val="auto"/>
-          <w:sz w:val="24"/>
-        </w:rPr>
-        <w:t xml:space="preserve">μελέτη και βελτιστοποίηση μίας τεχνολογίας επεξεργασίας υπολειμμάτων τροφών, η οποία θα είναι οικονομική σε μεγάλη κλίμακα. Η τεχνολογία αυτή βασίζεται στην </w:t>
-      </w:r>
-      <w:r>
-        <w:rPr>
-          <w:rStyle w:val="Hps"/>
-          <w:rFonts w:cs="Times New Roman" w:ascii="Calibri" w:hAnsi="Calibri" w:asciiTheme="minorHAnsi" w:hAnsiTheme="minorHAnsi"/>
-          <w:color w:themeColor="text1" w:val="auto"/>
-          <w:sz w:val="24"/>
-        </w:rPr>
-        <w:t>βιοαποδόμησ</w:t>
-      </w:r>
-      <w:r>
-        <w:rPr>
-          <w:rStyle w:val="Hps"/>
-          <w:rFonts w:cs="Times New Roman" w:ascii="Calibri" w:hAnsi="Calibri" w:asciiTheme="minorHAnsi" w:hAnsiTheme="minorHAnsi"/>
-          <w:color w:themeColor="text1" w:val="auto"/>
-          <w:sz w:val="24"/>
-        </w:rPr>
-        <w:t>η των υπολειμμάτων</w:t>
-      </w:r>
-      <w:r>
-        <w:rPr>
-          <w:rStyle w:val="Hps"/>
-          <w:rFonts w:cs="Times New Roman" w:ascii="Calibri" w:hAnsi="Calibri" w:asciiTheme="minorHAnsi" w:hAnsiTheme="minorHAnsi"/>
-          <w:color w:themeColor="text1" w:val="auto"/>
-          <w:sz w:val="24"/>
-        </w:rPr>
-        <w:t xml:space="preserve"> με χρήση σκευασμάτων ενζύμων και μικροοργανισμών του εμπορίου. </w:t>
-      </w:r>
-      <w:r>
-        <w:rPr>
-          <w:rStyle w:val="Hps"/>
-          <w:rFonts w:cs="Times New Roman" w:ascii="Calibri" w:hAnsi="Calibri" w:asciiTheme="minorHAnsi" w:hAnsiTheme="minorHAnsi"/>
-          <w:color w:themeColor="text1" w:val="auto"/>
-          <w:sz w:val="24"/>
-        </w:rPr>
-        <w:t xml:space="preserve">Η επιλογή αυτή έγινε καθώς η ενζυμική υδρόλυση είναι ιδιαίτερα αποτελεσματική για την βιοαποδόμηση των υπολειμμάτων αυτών αλλά ένα συμβατικό ενζυμικό σκεύασμα έχει πολύ υψηλή τιμή και δυσκολεύει την εφαρμογή της διεργασίας σε μεγάλη κλίμακα. </w:t>
-      </w:r>
-      <w:r>
-        <w:rPr>
-          <w:rStyle w:val="Hps"/>
-          <w:rFonts w:cs="Times New Roman" w:ascii="Calibri" w:hAnsi="Calibri" w:asciiTheme="minorHAnsi" w:hAnsiTheme="minorHAnsi"/>
-          <w:color w:themeColor="text1" w:val="auto"/>
-          <w:sz w:val="24"/>
-        </w:rPr>
-        <w:t>Κατά την βιοαποδόμηση με ένα τέτοιο σκεύασμα, εκτός από υδρόλυση,</w:t>
-      </w:r>
-      <w:r>
-        <w:rPr>
-          <w:rStyle w:val="Hps"/>
-          <w:rFonts w:cs="Times New Roman" w:ascii="Calibri" w:hAnsi="Calibri" w:asciiTheme="minorHAnsi" w:hAnsiTheme="minorHAnsi"/>
-          <w:color w:themeColor="text1" w:val="auto"/>
-          <w:sz w:val="24"/>
-        </w:rPr>
-        <w:t xml:space="preserve"> πραγματοποιείται και μία ζύμωση. </w:t>
-      </w:r>
-      <w:r>
-        <w:rPr>
-          <w:rStyle w:val="Hps"/>
-          <w:rFonts w:cs="Times New Roman" w:ascii="Calibri" w:hAnsi="Calibri" w:asciiTheme="minorHAnsi" w:hAnsiTheme="minorHAnsi"/>
-          <w:color w:themeColor="text1" w:val="auto"/>
-          <w:sz w:val="24"/>
-        </w:rPr>
-        <w:t xml:space="preserve">Λόγω των όξινων συνθηκών που επικρατούν στα υπολείμματα τροφών, η ζύμωση αυτή είναι οξεογενής. Οπότε, η βιοαποδόμηση αυτή μετατρέπει τα υπολείμματα τροφών σε ένα μίγμα πτητικών λιπαρών οξέων (VFAs) το οποίο είναι ιδιαίτερα κατάλληλο ως υπόστρωμα για αναερόβια χώνευση. </w:t>
-      </w:r>
-      <w:r>
-        <w:rPr>
-          <w:rStyle w:val="Hps"/>
-          <w:rFonts w:cs="Times New Roman" w:ascii="Calibri" w:hAnsi="Calibri" w:asciiTheme="minorHAnsi" w:hAnsiTheme="minorHAnsi"/>
-          <w:color w:themeColor="text1" w:val="auto"/>
-          <w:sz w:val="24"/>
-        </w:rPr>
-        <w:t>Κατά την επεξεργασία των υπολειμμάτων τροφίμων σε αντιδραστήρες εργαστηριακής κλίμακας ολικού όγκου 1 λίτρο, μελετήθηκαν παράμετροι όπως η θερμοκρασία και ο χρόνος της βιοαποδόμησης, καθώς και η αρχική ποσότητα του σκευάσματος. Ως μεταβλητές απόκρισης μετρήθηκαν η ποσότητα και το είδος των προϊόντων που παράγονται. Σύμφωνα με τα αποτελέσματα των εργαστηριακών πειραμάτων, η σακχαροποίηση και βιοαποδόμηση των αποβλήτων τροφίμων μελετήθηκε και σε πιλοτικό αντιδραστήρα 300 λίτρων προσαρμόζοντας τις πιο κρίσιμες λειτουργικές παραμέτρους όπως είναι η ποσότητα σκευάσματος ανά κιλού ξηρού food waste και η παροχή νερού. Τα υδρολύματα που παράχθηκαν χρησιμοποιήθηκαν ως υπό</w:t>
-      </w:r>
-      <w:r>
-        <w:rPr>
-          <w:rStyle w:val="Hps"/>
-          <w:rFonts w:cs="Times New Roman" w:ascii="Calibri" w:hAnsi="Calibri" w:asciiTheme="minorHAnsi" w:hAnsiTheme="minorHAnsi"/>
-          <w:color w:themeColor="text1" w:val="auto"/>
-          <w:sz w:val="24"/>
-        </w:rPr>
-        <w:t>στρωμα</w:t>
-      </w:r>
-      <w:r>
-        <w:rPr>
-          <w:rStyle w:val="Hps"/>
-          <w:rFonts w:cs="Times New Roman" w:ascii="Calibri" w:hAnsi="Calibri" w:asciiTheme="minorHAnsi" w:hAnsiTheme="minorHAnsi"/>
-          <w:color w:themeColor="text1" w:val="auto"/>
-          <w:sz w:val="24"/>
-        </w:rPr>
-        <w:t xml:space="preserve"> σε batch δοκιμές αναερόβιας χώνευσης για να προσδιορισθεί η μέγιστη ποσότητα καθώς και ο ρυθμός παραγωγής μεθανίου </w:t>
-      </w:r>
-      <w:r>
-        <w:rPr>
-          <w:rStyle w:val="Hps"/>
-          <w:rFonts w:cs="Times New Roman" w:ascii="Calibri" w:hAnsi="Calibri" w:asciiTheme="minorHAnsi" w:hAnsiTheme="minorHAnsi"/>
-          <w:color w:themeColor="text1" w:val="auto"/>
-          <w:sz w:val="24"/>
-        </w:rPr>
-        <w:t>που μπορούν να δώσουν.</w:t>
+        <w:t>Σκοπός της παρούσας μελέτης είναι η μελέτη και βελτιστοποίηση μίας τεχνολογίας επεξεργασίας υπολειμμάτων τροφών, η οποία θα είναι οικονομική σε μεγάλη κλίμακα. Η τεχνολογία αυτή βασίζεται στην βιοαποδόμηση των υπολειμμάτων με χρήση σκευασμάτων ενζύμων και μικροοργανισμών του εμπορίου. Η επιλογή αυτή έγινε καθώς η ενζυμική υδρόλυση είναι ιδιαίτερα αποτελεσματική για την βιοαποδόμηση των υπολειμμάτων αυτών αλλά ένα συμβατικό ενζυμικό σκεύασμα έχει πολύ υψηλή τιμή και δυσκολεύει την εφαρμογή της διεργασίας σε μεγάλη κλίμακα. Κατά την βιοαποδόμηση με ένα τέτοιο σκεύασμα, εκτός από υδρόλυση, πραγματοποιείται και μία ζύμωση. Λόγω των όξινων συνθηκών που επικρατούν στα υπολείμματα τροφών, η ζύμωση αυτή είναι οξεογενής. Οπότε, η βιοαποδόμηση αυτή μετατρέπει τα υπολείμματα τροφών σε ένα μίγμα πτητικών λιπαρών οξέων (VFAs) το οποίο είναι ιδιαίτερα κατάλληλο ως υπόστρωμα για αναερόβια χώνευση. Κατά την επεξεργασία των υπολειμμάτων τροφίμων σε αντιδραστήρες εργαστηριακής κλίμακας ολικού όγκου 1 λίτρο, μελετήθηκαν παράμετροι όπως η θερμοκρασία και ο χρόνος της βιοαποδόμησης, καθώς και η αρχική ποσότητα του σκευάσματος. Ως μεταβλητές απόκρισης μετρήθηκαν η ποσότητα και το είδος των προϊόντων που παράγονται. Σύμφωνα με τα αποτελέσματα των εργαστηριακών πειραμάτων, η σακχαροποίηση και βιοαποδόμηση των αποβλήτων τροφίμων μελετήθηκε και σε πιλοτικό αντιδραστήρα 300 λίτρων προσαρμόζοντας τις πιο κρίσιμες λειτουργικές παραμέτρους όπως είναι η ποσότητα σκευάσματος ανά κιλού ξηρού food waste και η παροχή νερού. Τα υδρολύματα που παράχθηκαν χρησιμοποιήθηκαν ως υπόστρωμα σε batch δοκιμές αναερόβιας χώνευσης για να προσδιορισθεί η μέγιστη ποσότητα καθώς και ο ρυθμός παραγωγής μεθανίου που μπορούν να δώσουν.</w:t>
       </w:r>
     </w:p>
     <w:p>
@@ -517,77 +409,7 @@
           <w:rFonts w:cs="Times New Roman" w:ascii="Calibri" w:hAnsi="Calibri" w:asciiTheme="minorHAnsi" w:hAnsiTheme="minorHAnsi"/>
           <w:color w:themeColor="text1" w:val="auto"/>
         </w:rPr>
-        <w:t xml:space="preserve">. </w:t>
-      </w:r>
-      <w:r>
-        <w:rPr>
-          <w:rFonts w:cs="Times New Roman" w:ascii="Calibri" w:hAnsi="Calibri" w:asciiTheme="minorHAnsi" w:hAnsiTheme="minorHAnsi"/>
-          <w:color w:themeColor="text1" w:val="auto"/>
-        </w:rPr>
-        <w:t xml:space="preserve">Για να μπορέσει να γίνει ορθή διαχείριση των υπολειμμάτων αυτών, απαιτείται μία τεχνολογία η οποία να είναι εύκολη εφαρμόσιμη σε μεγάλη κλίμακα. </w:t>
-      </w:r>
-      <w:r>
-        <w:rPr>
-          <w:rFonts w:cs="Times New Roman" w:ascii="Calibri" w:hAnsi="Calibri" w:asciiTheme="minorHAnsi" w:hAnsiTheme="minorHAnsi"/>
-          <w:color w:themeColor="text1" w:val="auto"/>
-        </w:rPr>
-        <w:t xml:space="preserve">Μία </w:t>
-      </w:r>
-      <w:r>
-        <w:rPr>
-          <w:rFonts w:cs="Times New Roman" w:ascii="Calibri" w:hAnsi="Calibri" w:asciiTheme="minorHAnsi" w:hAnsiTheme="minorHAnsi"/>
-          <w:color w:themeColor="text1" w:val="auto"/>
-        </w:rPr>
-        <w:t xml:space="preserve">τέτοια </w:t>
-      </w:r>
-      <w:r>
-        <w:rPr>
-          <w:rFonts w:cs="Times New Roman" w:ascii="Calibri" w:hAnsi="Calibri" w:asciiTheme="minorHAnsi" w:hAnsiTheme="minorHAnsi"/>
-          <w:color w:themeColor="text1" w:val="auto"/>
-        </w:rPr>
-        <w:t xml:space="preserve">τεχνολογία είναι η αναερόβια χώνευση. </w:t>
-      </w:r>
-      <w:r>
-        <w:rPr>
-          <w:rFonts w:cs="Times New Roman" w:ascii="Calibri" w:hAnsi="Calibri" w:asciiTheme="minorHAnsi" w:hAnsiTheme="minorHAnsi"/>
-          <w:color w:themeColor="text1" w:val="auto"/>
-        </w:rPr>
-        <w:t xml:space="preserve">Η αναερόβια χώνευση απότελείται από 4 στάδια. Το πρώτο είναι η υδρόλυση όπου τα μακρόμορια που υπάρχουν στην τροφοδοσία υδρολύονται. Έπειτα, ακολουθεί μία διεργασία οξεογένεσης, όπου τα υδρολυμένα μονομερή μετατρέπονται σε πτητικά λιπαρά οξέα </w:t>
-      </w:r>
-      <w:r>
-        <w:rPr>
-          <w:rFonts w:cs="Times New Roman" w:ascii="Calibri" w:hAnsi="Calibri" w:asciiTheme="minorHAnsi" w:hAnsiTheme="minorHAnsi"/>
-          <w:color w:themeColor="text1" w:val="auto"/>
-        </w:rPr>
-        <w:t>(VFAs)</w:t>
-      </w:r>
-      <w:r>
-        <w:rPr>
-          <w:rFonts w:cs="Times New Roman" w:ascii="Calibri" w:hAnsi="Calibri" w:asciiTheme="minorHAnsi" w:hAnsiTheme="minorHAnsi"/>
-          <w:color w:themeColor="text1" w:val="auto"/>
-        </w:rPr>
-        <w:t xml:space="preserve">, </w:t>
-      </w:r>
-      <w:r>
-        <w:rPr>
-          <w:rFonts w:cs="Times New Roman" w:ascii="Calibri" w:hAnsi="Calibri" w:asciiTheme="minorHAnsi" w:hAnsiTheme="minorHAnsi"/>
-          <w:color w:themeColor="text1" w:val="auto"/>
-        </w:rPr>
-        <w:t>διοξείδιο του άνθρακα και υδρογόνο</w:t>
-      </w:r>
-      <w:r>
-        <w:rPr>
-          <w:rFonts w:cs="Times New Roman" w:ascii="Calibri" w:hAnsi="Calibri" w:asciiTheme="minorHAnsi" w:hAnsiTheme="minorHAnsi"/>
-          <w:color w:themeColor="text1" w:val="auto"/>
-        </w:rPr>
-        <w:t xml:space="preserve">. Τα VFAs αυτά μετατρέπονται σε οξικό οξύ </w:t>
-      </w:r>
-      <w:r>
-        <w:rPr>
-          <w:rFonts w:cs="Times New Roman" w:ascii="Calibri" w:hAnsi="Calibri" w:asciiTheme="minorHAnsi" w:hAnsiTheme="minorHAnsi"/>
-          <w:color w:themeColor="text1" w:val="auto"/>
-        </w:rPr>
-        <w:t>το οποίο είναι το ιδανικό υπόστρωμα για μεθανογένεση, το τελικό στάδιο της αναερόβιας χώνευσης</w:t>
+        <w:t>. Για να μπορέσει να γίνει ορθή διαχείριση των υπολειμμάτων αυτών, απαιτείται μία τεχνολογία η οποία να είναι εύκολη εφαρμόσιμη σε μεγάλη κλίμακα. Μία τέτοια τεχνολογία είναι η αναερόβια χώνευση. Η αναερόβια χώνευση απότελείται από 4 στάδια. Το πρώτο είναι η υδρόλυση όπου τα μακρόμορια που υπάρχουν στην τροφοδοσία υδρολύονται. Έπειτα, ακολουθεί μία διεργασία οξεογένεσης, όπου τα υδρολυμένα μονομερή μετατρέπονται σε πτητικά λιπαρά οξέα (VFAs), διοξείδιο του άνθρακα και υδρογόνο. Τα VFAs αυτά μετατρέπονται σε οξικό οξύ το οποίο είναι το ιδανικό υπόστρωμα για μεθανογένεση, το τελικό στάδιο της αναερόβιας χώνευσης</w:t>
       </w:r>
       <w:r>
         <w:rPr>
@@ -620,59 +442,22 @@
           <w:rFonts w:cs="Times New Roman" w:ascii="Calibri" w:hAnsi="Calibri" w:asciiTheme="minorHAnsi" w:hAnsiTheme="minorHAnsi"/>
           <w:color w:themeColor="text1" w:val="auto"/>
         </w:rPr>
-        <w:t xml:space="preserve">Το περιοριστικό στάδιο της αναερόβιας χώνευσης είναι η υδρόλυση. </w:t>
+        <w:t>Το περιοριστικό στάδιο της αναερόβιας χώνευσης είναι η υδρόλυση. Για τον λόγο αυτόν, έχουν αναπτυχθεί πολλές τεχνολογίες αναερόβιας χώνευσης σε 2 στάδια όπου διαχωρίζουν την υδρόλύση από την χώνευση. Η ενζυμική υδρόλυση είναι η πιο αποτελεσματική τεχνολογία για αυτό, όμως ένα εμπορικό ενζυμικό σκεύασμα έχει απαγορευτική τιμή για την εφαρμογή της τεχνολογίας αυτής σε εμπορική κλίμακα</w:t>
       </w:r>
       <w:r>
         <w:rPr>
           <w:rFonts w:cs="Times New Roman" w:ascii="Calibri" w:hAnsi="Calibri" w:asciiTheme="minorHAnsi" w:hAnsiTheme="minorHAnsi"/>
           <w:color w:themeColor="text1" w:val="auto"/>
-        </w:rPr>
-        <w:t>Για τον λόγο αυτόν</w:t>
+          <w:vertAlign w:val="superscript"/>
+        </w:rPr>
+        <w:t>[3, 4]</w:t>
       </w:r>
       <w:r>
         <w:rPr>
           <w:rFonts w:cs="Times New Roman" w:ascii="Calibri" w:hAnsi="Calibri" w:asciiTheme="minorHAnsi" w:hAnsiTheme="minorHAnsi"/>
           <w:color w:themeColor="text1" w:val="auto"/>
         </w:rPr>
-        <w:t>, έχουν αναπτυχθεί πολλές τεχνολογίες αναερόβιας χώνευσης σε 2 στάδια όπου διαχωρίζουν την υδρόλύση από την χώνευση. Η ενζυμική υδρόλυση είναι η πιο αποτελεσματική τεχνολογία για αυτό, όμως ένα εμπορικό ενζυμικό σκεύασμα έχει απαγορευτική τιμή για την εφαρμογή της τεχνολογίας αυτής σε εμπορική κλίμακα</w:t>
-      </w:r>
-      <w:r>
-        <w:rPr>
-          <w:rFonts w:cs="Times New Roman" w:ascii="Calibri" w:hAnsi="Calibri" w:asciiTheme="minorHAnsi" w:hAnsiTheme="minorHAnsi"/>
-          <w:color w:themeColor="text1" w:val="auto"/>
-          <w:vertAlign w:val="superscript"/>
-        </w:rPr>
-        <w:t xml:space="preserve">[3, </w:t>
-      </w:r>
-      <w:r>
-        <w:rPr>
-          <w:rFonts w:cs="Times New Roman" w:ascii="Calibri" w:hAnsi="Calibri" w:asciiTheme="minorHAnsi" w:hAnsiTheme="minorHAnsi"/>
-          <w:color w:themeColor="text1" w:val="auto"/>
-          <w:vertAlign w:val="superscript"/>
-        </w:rPr>
-        <w:t>4</w:t>
-      </w:r>
-      <w:r>
-        <w:rPr>
-          <w:rFonts w:cs="Times New Roman" w:ascii="Calibri" w:hAnsi="Calibri" w:asciiTheme="minorHAnsi" w:hAnsiTheme="minorHAnsi"/>
-          <w:color w:themeColor="text1" w:val="auto"/>
-          <w:vertAlign w:val="superscript"/>
-        </w:rPr>
-        <w:t>]</w:t>
-      </w:r>
-      <w:r>
-        <w:rPr>
-          <w:rFonts w:cs="Times New Roman" w:ascii="Calibri" w:hAnsi="Calibri" w:asciiTheme="minorHAnsi" w:hAnsiTheme="minorHAnsi"/>
-          <w:color w:themeColor="text1" w:val="auto"/>
-        </w:rPr>
-        <w:t xml:space="preserve">. Μία πιο οικονομική επιλογή είναι σκευάσματα με ένζυμα αλλά και μικροοργανισμούς, τα οποία μπορούν να υδρολύσουν τα υπολείμματα, αλλά ταυτόχρονα κάνουν μία ζύμωση. </w:t>
-      </w:r>
-      <w:r>
-        <w:rPr>
-          <w:rFonts w:cs="Times New Roman" w:ascii="Calibri" w:hAnsi="Calibri" w:asciiTheme="minorHAnsi" w:hAnsiTheme="minorHAnsi"/>
-          <w:color w:themeColor="text1" w:val="auto"/>
-        </w:rPr>
-        <w:t>Αυτό δεν είναι μειονέκτημα του σκευάσματος στην περίπτωση που το υδρόλυμα χρησιμοποιηθεί σε αναερόβια χώνευση, αλλά πλεονέκτημα καθώς είναι συχνό να διαχωριστεί το στάδιο της οξεογένεσης από την μεθανογένεση, επειδή οι οξεογόνοι μικροοργανισμοί έχουν πολύ διαφορετικές βέλτιστες συνθήκες λειτουργίας από τους μεθανογόνους και μία επεξεργασία σε δύο στάδιο επιτρέπει την πιο αποτελεσματική διεξαγωγή του κάθε σταδίου. Επιπλέον, βελτίωνει την σταθερότητα της διεργασίας αφού είναι πολύ πιο δύσκολο να δημιουργεί αρκετά όξινο περιβάλλον ώστε να ανασταλεί η λειτουργία των μεθανογόνων αν η οξεογένεση δεν συμβαίνει ταυτόχρονα με αυτήν</w:t>
+        <w:t>. Μία πιο οικονομική επιλογή είναι σκευάσματα με ένζυμα αλλά και μικροοργανισμούς, τα οποία μπορούν να υδρολύσουν τα υπολείμματα, αλλά ταυτόχρονα κάνουν μία ζύμωση. Αυτό δεν είναι μειονέκτημα του σκευάσματος στην περίπτωση που το υδρόλυμα χρησιμοποιηθεί σε αναερόβια χώνευση, αλλά πλεονέκτημα καθώς είναι συχνό να διαχωριστεί το στάδιο της οξεογένεσης από την μεθανογένεση, επειδή οι οξεογόνοι μικροοργανισμοί έχουν πολύ διαφορετικές βέλτιστες συνθήκες λειτουργίας από τους μεθανογόνους και μία επεξεργασία σε δύο στάδιο επιτρέπει την πιο αποτελεσματική διεξαγωγή του κάθε σταδίου. Επιπλέον, βελτίωνει την σταθερότητα της διεργασίας αφού είναι πολύ πιο δύσκολο να δημιουργεί αρκετά όξινο περιβάλλον ώστε να ανασταλεί η λειτουργία των μεθανογόνων αν η οξεογένεση δεν συμβαίνει ταυτόχρονα με αυτήν</w:t>
       </w:r>
       <w:r>
         <w:rPr>
@@ -705,14 +490,7 @@
           <w:rFonts w:cs="Times New Roman" w:ascii="Calibri" w:hAnsi="Calibri" w:asciiTheme="minorHAnsi" w:hAnsiTheme="minorHAnsi"/>
           <w:color w:themeColor="text1" w:val="auto"/>
         </w:rPr>
-        <w:t>Ο</w:t>
-      </w:r>
-      <w:r>
-        <w:rPr>
-          <w:rFonts w:cs="Times New Roman" w:ascii="Calibri" w:hAnsi="Calibri" w:asciiTheme="minorHAnsi" w:hAnsiTheme="minorHAnsi"/>
-          <w:color w:themeColor="text1" w:val="auto"/>
-        </w:rPr>
-        <w:t>πότε, στην εργασία αυτή, εξετάστηκαν οι λειτουργικές συνθήκες της διεργασίας σε εργαστηριακή αλλά και πιλοτική κλίμακα με σκοπό την βελτιστοποίηση της ώστε να μπορέσει να εφαρμοστεί αποτελεσματικά για την διαχείριση των υπολειμμάτων τροφών.</w:t>
+        <w:t>Οπότε, στην εργασία αυτή, εξετάστηκαν οι λειτουργικές συνθήκες της διεργασίας σε εργαστηριακή αλλά και πιλοτική κλίμακα με σκοπό την βελτιστοποίηση της ώστε να μπορέσει να εφαρμοστεί αποτελεσματικά για την διαχείριση των υπολειμμάτων τροφών.</w:t>
       </w:r>
     </w:p>
     <w:p>
@@ -771,87 +549,7 @@
           <w:color w:themeColor="text1" w:val="auto"/>
           <w:sz w:val="24"/>
         </w:rPr>
-        <w:t xml:space="preserve">Τα υπολείμματα τροφών (FW) που χρησιμοποιήθηκαν συλλέχθηκαν από το εστιατόριο του Εθνικού Μετσόβιου Πολυτεχνείου. </w:t>
-      </w:r>
-      <w:r>
-        <w:rPr>
-          <w:rFonts w:cs="Times New Roman" w:ascii="Calibri" w:hAnsi="Calibri" w:asciiTheme="minorHAnsi" w:hAnsiTheme="minorHAnsi"/>
-          <w:b w:val="false"/>
-          <w:bCs w:val="false"/>
-          <w:color w:themeColor="text1" w:val="auto"/>
-          <w:sz w:val="24"/>
-        </w:rPr>
-        <w:t>Για τα εργαστηριακά πειράματα, τ</w:t>
-      </w:r>
-      <w:r>
-        <w:rPr>
-          <w:rFonts w:cs="Times New Roman" w:ascii="Calibri" w:hAnsi="Calibri" w:asciiTheme="minorHAnsi" w:hAnsiTheme="minorHAnsi"/>
-          <w:b w:val="false"/>
-          <w:bCs w:val="false"/>
-          <w:color w:themeColor="text1" w:val="auto"/>
-          <w:sz w:val="24"/>
-        </w:rPr>
-        <w:t xml:space="preserve">α τρόφιμα τεμαχίστηκαν σε μπλέντερ (Cecotec Powder Black Titanium 2000) για να δημιουργηθεί μία ομοιόμορφη ημιστερεή φάση η οποία μπορεί να χρησιμοποιηθεί ως υπόστρωμα για την υδρόλυση, </w:t>
-      </w:r>
-      <w:r>
-        <w:rPr>
-          <w:rFonts w:cs="Times New Roman" w:ascii="Calibri" w:hAnsi="Calibri" w:asciiTheme="minorHAnsi" w:hAnsiTheme="minorHAnsi"/>
-          <w:b w:val="false"/>
-          <w:bCs w:val="false"/>
-          <w:color w:themeColor="text1" w:val="auto"/>
-          <w:sz w:val="24"/>
-        </w:rPr>
-        <w:t>ενώ στην πιλοτική κλίμακα αυτό δεν ήταν απαραίτητο καθώς ο αντιδραστήρας είχε αυτή την δυνατότητα</w:t>
-      </w:r>
-      <w:r>
-        <w:rPr>
-          <w:rFonts w:cs="Times New Roman" w:ascii="Calibri" w:hAnsi="Calibri" w:asciiTheme="minorHAnsi" w:hAnsiTheme="minorHAnsi"/>
-          <w:b w:val="false"/>
-          <w:bCs w:val="false"/>
-          <w:color w:themeColor="text1" w:val="auto"/>
-          <w:sz w:val="24"/>
-        </w:rPr>
-        <w:t xml:space="preserve">. Το υλικό αυτό </w:t>
-      </w:r>
-      <w:r>
-        <w:rPr>
-          <w:rFonts w:cs="Times New Roman" w:ascii="Calibri" w:hAnsi="Calibri" w:asciiTheme="minorHAnsi" w:hAnsiTheme="minorHAnsi"/>
-          <w:b w:val="false"/>
-          <w:bCs w:val="false"/>
-          <w:color w:themeColor="text1" w:val="auto"/>
-          <w:sz w:val="24"/>
-        </w:rPr>
-        <w:t xml:space="preserve">είτε χρησιμοποιούνται άμεσα ή </w:t>
-      </w:r>
-      <w:r>
-        <w:rPr>
-          <w:rFonts w:cs="Times New Roman" w:ascii="Calibri" w:hAnsi="Calibri" w:asciiTheme="minorHAnsi" w:hAnsiTheme="minorHAnsi"/>
-          <w:b w:val="false"/>
-          <w:bCs w:val="false"/>
-          <w:color w:themeColor="text1" w:val="auto"/>
-          <w:sz w:val="24"/>
-        </w:rPr>
-        <w:t>αποθηκε</w:t>
-      </w:r>
-      <w:r>
-        <w:rPr>
-          <w:rFonts w:cs="Times New Roman" w:ascii="Calibri" w:hAnsi="Calibri" w:asciiTheme="minorHAnsi" w:hAnsiTheme="minorHAnsi"/>
-          <w:b w:val="false"/>
-          <w:bCs w:val="false"/>
-          <w:color w:themeColor="text1" w:val="auto"/>
-          <w:sz w:val="24"/>
-        </w:rPr>
-        <w:t>υόταν</w:t>
-      </w:r>
-      <w:r>
-        <w:rPr>
-          <w:rFonts w:cs="Times New Roman" w:ascii="Calibri" w:hAnsi="Calibri" w:asciiTheme="minorHAnsi" w:hAnsiTheme="minorHAnsi"/>
-          <w:b w:val="false"/>
-          <w:bCs w:val="false"/>
-          <w:color w:themeColor="text1" w:val="auto"/>
-          <w:sz w:val="24"/>
-        </w:rPr>
-        <w:t xml:space="preserve"> σε κατάψυξη στους - 20 </w:t>
+        <w:t xml:space="preserve">Τα υπολείμματα τροφών (FW) που χρησιμοποιήθηκαν συλλέχθηκαν από το εστιατόριο του Εθνικού Μετσόβιου Πολυτεχνείου. Για τα εργαστηριακά πειράματα, τα τρόφιμα τεμαχίστηκαν σε μπλέντερ (Cecotec Powder Black Titanium 2000) για να δημιουργηθεί μία ομοιόμορφη ημιστερεή φάση η οποία μπορεί να χρησιμοποιηθεί ως υπόστρωμα για την υδρόλυση, ενώ στην πιλοτική κλίμακα αυτό δεν ήταν απαραίτητο καθώς ο αντιδραστήρας είχε αυτή την δυνατότητα. Το υλικό αυτό είτε χρησιμοποιούνται άμεσα ή αποθηκευόταν σε κατάψυξη στους - 20 </w:t>
       </w:r>
       <w:r>
         <w:rPr>
@@ -925,47 +623,7 @@
           <w:color w:themeColor="text1" w:val="auto"/>
           <w:sz w:val="24"/>
         </w:rPr>
-        <w:t xml:space="preserve">Για την βιοαποδόμηση της οργανικής ύλης χρησιμοποιήθηκε </w:t>
-      </w:r>
-      <w:r>
-        <w:rPr>
-          <w:rFonts w:cs="Times New Roman" w:ascii="Calibri" w:hAnsi="Calibri" w:asciiTheme="minorHAnsi" w:hAnsiTheme="minorHAnsi"/>
-          <w:b w:val="false"/>
-          <w:bCs w:val="false"/>
-          <w:color w:themeColor="text1" w:val="auto"/>
-          <w:sz w:val="24"/>
-        </w:rPr>
-        <w:t xml:space="preserve">το </w:t>
-      </w:r>
-      <w:r>
-        <w:rPr>
-          <w:rFonts w:cs="Times New Roman" w:ascii="Calibri" w:hAnsi="Calibri" w:asciiTheme="minorHAnsi" w:hAnsiTheme="minorHAnsi"/>
-          <w:b w:val="false"/>
-          <w:bCs w:val="false"/>
-          <w:color w:themeColor="text1" w:val="auto"/>
-          <w:sz w:val="24"/>
-        </w:rPr>
-        <w:t xml:space="preserve">εμπορικό σκεύασμα ενζύμων και μικροοργανισμών </w:t>
-      </w:r>
-      <w:r>
-        <w:rPr>
-          <w:rFonts w:cs="Times New Roman" w:ascii="Calibri" w:hAnsi="Calibri" w:asciiTheme="minorHAnsi" w:hAnsiTheme="minorHAnsi"/>
-          <w:b w:val="false"/>
-          <w:bCs w:val="false"/>
-          <w:color w:themeColor="text1" w:val="auto"/>
-          <w:sz w:val="24"/>
-        </w:rPr>
-        <w:t>PROGEN</w:t>
-      </w:r>
-      <w:r>
-        <w:rPr>
-          <w:rFonts w:cs="Times New Roman" w:ascii="Calibri" w:hAnsi="Calibri" w:asciiTheme="minorHAnsi" w:hAnsiTheme="minorHAnsi"/>
-          <w:b w:val="false"/>
-          <w:bCs w:val="false"/>
-          <w:color w:themeColor="text1" w:val="auto"/>
-          <w:sz w:val="24"/>
-        </w:rPr>
-        <w:t xml:space="preserve"> (</w:t>
+        <w:t>Για την βιοαποδόμηση της οργανικής ύλης χρησιμοποιήθηκε το εμπορικό σκεύασμα ενζύμων και μικροοργανισμών PROGEN (</w:t>
       </w:r>
       <w:hyperlink r:id="rId2">
         <w:r>
@@ -1066,27 +724,7 @@
           <w:color w:themeColor="text1" w:val="auto"/>
           <w:sz w:val="24"/>
         </w:rPr>
-        <w:t>Τα πειράματα βιοαποδόμησης σε εργαστηριακή κλίμακα ήταν διαλείποντος έργου και έγιναν σε όργανο το οποίο έχει 7 διαθέσιμα δοχεία συνολικού όγκου 1000 m</w:t>
-      </w:r>
-      <w:r>
-        <w:rPr>
-          <w:rFonts w:cs="Times New Roman" w:ascii="Calibri" w:hAnsi="Calibri"/>
-          <w:b w:val="false"/>
-          <w:bCs w:val="false"/>
-          <w:color w:themeColor="text1" w:val="auto"/>
-          <w:sz w:val="24"/>
-        </w:rPr>
-        <w:t xml:space="preserve">L </w:t>
-      </w:r>
-      <w:r>
-        <w:rPr>
-          <w:rFonts w:cs="Times New Roman" w:ascii="Calibri" w:hAnsi="Calibri"/>
-          <w:b w:val="false"/>
-          <w:bCs w:val="false"/>
-          <w:color w:themeColor="text1" w:val="auto"/>
-          <w:sz w:val="24"/>
-        </w:rPr>
-        <w:t>εξοπλισμένα με αναδευτήρες και με δυνατότητα ρύθμισης της θερμοκρασίας.</w:t>
+        <w:t>Τα πειράματα βιοαποδόμησης σε εργαστηριακή κλίμακα ήταν διαλείποντος έργου και έγιναν σε όργανο το οποίο έχει 7 διαθέσιμα δοχεία συνολικού όγκου 1000 mL εξοπλισμένα με αναδευτήρες και με δυνατότητα ρύθμισης της θερμοκρασίας.</w:t>
       </w:r>
     </w:p>
     <w:p>
@@ -1204,27 +842,7 @@
           <w:color w:themeColor="text1" w:val="auto"/>
           <w:sz w:val="24"/>
         </w:rPr>
-        <w:t xml:space="preserve"> Σε κάθε δοχείο τροφοδοτήθηκαν 200 g τεμαχισμένων υπολειμμάτων τροφών και αυτά αραιώθηκαν με 600 ml νερό. Η αραίωση αυτή επιλέχθηκε μετά από κάποια προπαρασκευαστικά πειράματα ως μία τιμή στην οποία πετυχαίνεται καλή ομοιογέν</w:t>
-      </w:r>
-      <w:r>
-        <w:rPr>
-          <w:rFonts w:cs="Times New Roman" w:ascii="Calibri" w:hAnsi="Calibri"/>
-          <w:b w:val="false"/>
-          <w:bCs w:val="false"/>
-          <w:color w:themeColor="text1" w:val="auto"/>
-          <w:sz w:val="24"/>
-        </w:rPr>
-        <w:t>ε</w:t>
-      </w:r>
-      <w:r>
-        <w:rPr>
-          <w:rFonts w:cs="Times New Roman" w:ascii="Calibri" w:hAnsi="Calibri"/>
-          <w:b w:val="false"/>
-          <w:bCs w:val="false"/>
-          <w:color w:themeColor="text1" w:val="auto"/>
-          <w:sz w:val="24"/>
-        </w:rPr>
-        <w:t>ια του υποστρώματος. Κάθε δοχείο είχε προσθήκη διαφορετικής ποσότητας του σκευάσματος ενζύμων και μικροοργανισμών (μιξ) με τις τιμές που εξετάστηκαν να είναι 0 ml (επίδραση μόνο της θερμοκρασίας), 1 ml, 2 ml, 4 ml και 8 ml. Οπότε δημιουργήθηκαν αναλογίες υποστρώματος:εμβολίου 200, 100, 50 και 25 g υγρού FW ανά ml μιξ. Η ανάδευση ρυθμίστηκε στα 120 rpm για κάθε πείραμα.</w:t>
+        <w:t xml:space="preserve"> Σε κάθε δοχείο τροφοδοτήθηκαν 200 g τεμαχισμένων υπολειμμάτων τροφών και αυτά αραιώθηκαν με 600 ml νερό. Η αραίωση αυτή επιλέχθηκε μετά από κάποια προπαρασκευαστικά πειράματα ως μία τιμή στην οποία πετυχαίνεται καλή ομοιογένεια του υποστρώματος. Κάθε δοχείο είχε προσθήκη διαφορετικής ποσότητας του σκευάσματος ενζύμων και μικροοργανισμών (μιξ) με τις τιμές που εξετάστηκαν να είναι 0 ml (επίδραση μόνο της θερμοκρασίας), 1 ml, 2 ml, 4 ml και 8 ml. Οπότε δημιουργήθηκαν αναλογίες υποστρώματος:εμβολίου 200, 100, 50 και 25 g υγρού FW ανά ml μιξ. Η ανάδευση ρυθμίστηκε στα 120 rpm για κάθε πείραμα.</w:t>
       </w:r>
     </w:p>
     <w:p>
@@ -1319,27 +937,7 @@
           <w:color w:themeColor="text1" w:val="auto"/>
           <w:sz w:val="24"/>
         </w:rPr>
-        <w:t>Ο αντιδραστήρας έχει πληρωτικό υλικό, ώ</w:t>
-      </w:r>
-      <w:r>
-        <w:rPr>
-          <w:rFonts w:cs="Times New Roman" w:ascii="Calibri" w:hAnsi="Calibri"/>
-          <w:b w:val="false"/>
-          <w:bCs w:val="false"/>
-          <w:color w:themeColor="text1" w:val="auto"/>
-          <w:sz w:val="24"/>
-        </w:rPr>
-        <w:t>στε να υπάρχει μεγάλη επιφάνεια επαφής και να γίνεται αποτελεσματικά η υδρόλυση</w:t>
-      </w:r>
-      <w:r>
-        <w:rPr>
-          <w:rFonts w:cs="Times New Roman" w:ascii="Calibri" w:hAnsi="Calibri"/>
-          <w:b w:val="false"/>
-          <w:bCs w:val="false"/>
-          <w:color w:themeColor="text1" w:val="auto"/>
-          <w:sz w:val="24"/>
-        </w:rPr>
-        <w:t>. Επίσης, έχει εσωτερική ζυγαριά για την μέτρηση της μάζας της τροφοδοσίας του και ροόμετρο για την μέτρηση της παροχής στην εκροή. Τέλος, έχει ένα PLC το οποίο επιτρέπει την ρύθμιση του ρυθμού τροφοδοσίας του ενζυμικού σκευάσματος καθώς και τη ρύθμιση του νερού που προστίθεται είτε στο εσωτερικό του αντιδραστήρα ή στην εκροή (για να γίνει καλύτερη αραίωση του συστήματος). Στα πειράματα που έγιναν εξετάστηκε η επίδραση του ρυθμού τροφοδοσίας του σκευάσματος (mL σκευάσματος/kg ξηρού FW/day) και της παροχής νερού.</w:t>
+        <w:t>Ο αντιδραστήρας έχει πληρωτικό υλικό, ώστε να υπάρχει μεγάλη επιφάνεια επαφής και να γίνεται αποτελεσματικά η υδρόλυση. Επίσης, έχει εσωτερική ζυγαριά για την μέτρηση της μάζας της τροφοδοσίας του και ροόμετρο για την μέτρηση της παροχής στην εκροή. Τέλος, έχει ένα PLC το οποίο επιτρέπει την ρύθμιση του ρυθμού τροφοδοσίας του ενζυμικού σκευάσματος καθώς και τη ρύθμιση του νερού που προστίθεται είτε στο εσωτερικό του αντιδραστήρα ή στην εκροή (για να γίνει καλύτερη αραίωση του συστήματος). Στα πειράματα που έγιναν εξετάστηκε η επίδραση του ρυθμού τροφοδοσίας του σκευάσματος (mL σκευάσματος/kg ξηρού FW/day) και της παροχής νερού.</w:t>
       </w:r>
     </w:p>
     <w:p>
@@ -1425,127 +1023,7 @@
           <w:color w:themeColor="text1" w:val="auto"/>
           <w:sz w:val="24"/>
         </w:rPr>
-        <w:t>με ανάδευση 170 rpm. Τα δοχεία σφραγίστηκαν με σιλικόνη για να μην υπάρξουν διαρροές. Το παραγώμενο αέριο αρχικά διοχετεύεται σε διάλυμα καυστικού νατρίου ό</w:t>
-      </w:r>
-      <w:r>
-        <w:rPr>
-          <w:rFonts w:cs="Times New Roman" w:ascii="Calibri" w:hAnsi="Calibri"/>
-          <w:b w:val="false"/>
-          <w:bCs w:val="false"/>
-          <w:color w:themeColor="text1" w:val="auto"/>
-          <w:sz w:val="24"/>
-        </w:rPr>
-        <w:t>που δεσμεύεται το παραγώμενο</w:t>
-      </w:r>
-      <w:r>
-        <w:rPr>
-          <w:rFonts w:cs="Times New Roman" w:ascii="Calibri" w:hAnsi="Calibri"/>
-          <w:b w:val="false"/>
-          <w:bCs w:val="false"/>
-          <w:color w:themeColor="text1" w:val="auto"/>
-          <w:sz w:val="24"/>
-        </w:rPr>
-        <w:t xml:space="preserve"> διοξεί</w:t>
-      </w:r>
-      <w:r>
-        <w:rPr>
-          <w:rFonts w:cs="Times New Roman" w:ascii="Calibri" w:hAnsi="Calibri"/>
-          <w:b w:val="false"/>
-          <w:bCs w:val="false"/>
-          <w:color w:themeColor="text1" w:val="auto"/>
-          <w:sz w:val="24"/>
-        </w:rPr>
-        <w:t>διο</w:t>
-      </w:r>
-      <w:r>
-        <w:rPr>
-          <w:rFonts w:cs="Times New Roman" w:ascii="Calibri" w:hAnsi="Calibri"/>
-          <w:b w:val="false"/>
-          <w:bCs w:val="false"/>
-          <w:color w:themeColor="text1" w:val="auto"/>
-          <w:sz w:val="24"/>
-        </w:rPr>
-        <w:t xml:space="preserve"> του άνθρακα ενώ το μεθάνιο </w:t>
-      </w:r>
-      <w:r>
-        <w:rPr>
-          <w:rFonts w:cs="Times New Roman" w:ascii="Calibri" w:hAnsi="Calibri"/>
-          <w:b w:val="false"/>
-          <w:bCs w:val="false"/>
-          <w:color w:themeColor="text1" w:val="auto"/>
-          <w:sz w:val="24"/>
-        </w:rPr>
-        <w:t>μετριέται</w:t>
-      </w:r>
-      <w:r>
-        <w:rPr>
-          <w:rFonts w:cs="Times New Roman" w:ascii="Calibri" w:hAnsi="Calibri"/>
-          <w:b w:val="false"/>
-          <w:bCs w:val="false"/>
-          <w:color w:themeColor="text1" w:val="auto"/>
-          <w:sz w:val="24"/>
-        </w:rPr>
-        <w:t xml:space="preserve"> σε μία προχοίδα με </w:t>
-      </w:r>
-      <w:r>
-        <w:rPr>
-          <w:rFonts w:cs="Times New Roman" w:ascii="Calibri" w:hAnsi="Calibri"/>
-          <w:b w:val="false"/>
-          <w:bCs w:val="false"/>
-          <w:color w:themeColor="text1" w:val="auto"/>
-          <w:sz w:val="24"/>
-        </w:rPr>
-        <w:t xml:space="preserve">τη </w:t>
-      </w:r>
-      <w:r>
-        <w:rPr>
-          <w:rFonts w:cs="Times New Roman" w:ascii="Calibri" w:hAnsi="Calibri"/>
-          <w:b w:val="false"/>
-          <w:bCs w:val="false"/>
-          <w:color w:themeColor="text1" w:val="auto"/>
-          <w:sz w:val="24"/>
-        </w:rPr>
-        <w:t xml:space="preserve">μέτρηση της μετατόπισης του υγρού </w:t>
-      </w:r>
-      <w:r>
-        <w:rPr>
-          <w:rFonts w:cs="Times New Roman" w:ascii="Calibri" w:hAnsi="Calibri"/>
-          <w:b w:val="false"/>
-          <w:bCs w:val="false"/>
-          <w:color w:themeColor="text1" w:val="auto"/>
-          <w:sz w:val="24"/>
-        </w:rPr>
-        <w:t>σε αυτήν</w:t>
-      </w:r>
-      <w:r>
-        <w:rPr>
-          <w:rFonts w:cs="Times New Roman" w:ascii="Calibri" w:hAnsi="Calibri"/>
-          <w:b w:val="false"/>
-          <w:bCs w:val="false"/>
-          <w:color w:themeColor="text1" w:val="auto"/>
-          <w:sz w:val="24"/>
-        </w:rPr>
-        <w:t>. Η μετατόπιση καταγράφεται με χρήση κάμερας που υπάρχει στην διάταξη ώ</w:t>
-      </w:r>
-      <w:r>
-        <w:rPr>
-          <w:rFonts w:cs="Times New Roman" w:ascii="Calibri" w:hAnsi="Calibri"/>
-          <w:b w:val="false"/>
-          <w:bCs w:val="false"/>
-          <w:color w:themeColor="text1" w:val="auto"/>
-          <w:sz w:val="24"/>
-        </w:rPr>
-        <w:t>στε να υπάρχει 24ωρη καταγραφή του παραγόμενου μεθανίου</w:t>
-      </w:r>
-      <w:r>
-        <w:rPr>
-          <w:rFonts w:cs="Times New Roman" w:ascii="Calibri" w:hAnsi="Calibri"/>
-          <w:b w:val="false"/>
-          <w:bCs w:val="false"/>
-          <w:color w:themeColor="text1" w:val="auto"/>
-          <w:sz w:val="24"/>
-        </w:rPr>
-        <w:t>.</w:t>
+        <w:t>με ανάδευση 170 rpm. Τα δοχεία σφραγίστηκαν με σιλικόνη για να μην υπάρξουν διαρροές. Το παραγώμενο αέριο αρχικά διοχετεύεται σε διάλυμα καυστικού νατρίου όπου δεσμεύεται το παραγώμενο διοξείδιο του άνθρακα ενώ το μεθάνιο μετριέται σε μία προχοίδα με τη μέτρηση της μετατόπισης του υγρού σε αυτήν. Η μετατόπιση καταγράφεται με χρήση κάμερας που υπάρχει στην διάταξη ώστε να υπάρχει 24ωρη καταγραφή του παραγόμενου μεθανίου.</w:t>
       </w:r>
     </w:p>
     <w:p>
@@ -1597,7 +1075,7 @@
           <w:color w:themeColor="text1" w:val="auto"/>
           <w:sz w:val="24"/>
         </w:rPr>
-        <w:t xml:space="preserve">Καθώς η καταγραφή του όγκου ήταν 24ωρη, </w:t>
+        <w:t>Καθώς η καταγραφή του όγκου ήταν 24ωρη, υπήρξε δυνατότητα κινητικής ανάλυσης της παραγωγής μεθανίου με χρήση του τροποποιημένου μοντέλου Gompertz</w:t>
       </w:r>
       <w:r>
         <w:rPr>
@@ -1606,8 +1084,9 @@
           <w:bCs w:val="false"/>
           <w:color w:themeColor="text1" w:val="auto"/>
           <w:sz w:val="24"/>
-        </w:rPr>
-        <w:t>υπήρξε δυνατότητα</w:t>
+          <w:vertAlign w:val="superscript"/>
+        </w:rPr>
+        <w:t>[6]</w:t>
       </w:r>
       <w:r>
         <w:rPr>
@@ -1617,7 +1096,7 @@
           <w:color w:themeColor="text1" w:val="auto"/>
           <w:sz w:val="24"/>
         </w:rPr>
-        <w:t xml:space="preserve"> κινητική</w:t>
+        <w:t xml:space="preserve"> το οποίο έχει χρησιμοποιηθεί εκτενώς στη βιβλιογραφία για την ανάλυση αυτή</w:t>
       </w:r>
       <w:r>
         <w:rPr>
@@ -1626,114 +1105,9 @@
           <w:bCs w:val="false"/>
           <w:color w:themeColor="text1" w:val="auto"/>
           <w:sz w:val="24"/>
-        </w:rPr>
-        <w:t>ς</w:t>
-      </w:r>
-      <w:r>
-        <w:rPr>
-          <w:rFonts w:cs="Times New Roman" w:ascii="Calibri" w:hAnsi="Calibri"/>
-          <w:b w:val="false"/>
-          <w:bCs w:val="false"/>
-          <w:color w:themeColor="text1" w:val="auto"/>
-          <w:sz w:val="24"/>
-        </w:rPr>
-        <w:t xml:space="preserve"> ανάλυση</w:t>
-      </w:r>
-      <w:r>
-        <w:rPr>
-          <w:rFonts w:cs="Times New Roman" w:ascii="Calibri" w:hAnsi="Calibri"/>
-          <w:b w:val="false"/>
-          <w:bCs w:val="false"/>
-          <w:color w:themeColor="text1" w:val="auto"/>
-          <w:sz w:val="24"/>
-        </w:rPr>
-        <w:t>ς</w:t>
-      </w:r>
-      <w:r>
-        <w:rPr>
-          <w:rFonts w:cs="Times New Roman" w:ascii="Calibri" w:hAnsi="Calibri"/>
-          <w:b w:val="false"/>
-          <w:bCs w:val="false"/>
-          <w:color w:themeColor="text1" w:val="auto"/>
-          <w:sz w:val="24"/>
-        </w:rPr>
-        <w:t xml:space="preserve"> της παραγωγής μεθανίου με χρήση του τροποποιημένου μοντέλου Gompertz</w:t>
-      </w:r>
-      <w:r>
-        <w:rPr>
-          <w:rFonts w:cs="Times New Roman" w:ascii="Calibri" w:hAnsi="Calibri"/>
-          <w:b w:val="false"/>
-          <w:bCs w:val="false"/>
-          <w:color w:themeColor="text1" w:val="auto"/>
-          <w:sz w:val="24"/>
           <w:vertAlign w:val="superscript"/>
         </w:rPr>
-        <w:t>[</w:t>
-      </w:r>
-      <w:r>
-        <w:rPr>
-          <w:rFonts w:cs="Times New Roman" w:ascii="Calibri" w:hAnsi="Calibri"/>
-          <w:b w:val="false"/>
-          <w:bCs w:val="false"/>
-          <w:color w:themeColor="text1" w:val="auto"/>
-          <w:sz w:val="24"/>
-          <w:vertAlign w:val="superscript"/>
-        </w:rPr>
-        <w:t>6</w:t>
-      </w:r>
-      <w:r>
-        <w:rPr>
-          <w:rFonts w:cs="Times New Roman" w:ascii="Calibri" w:hAnsi="Calibri"/>
-          <w:b w:val="false"/>
-          <w:bCs w:val="false"/>
-          <w:color w:themeColor="text1" w:val="auto"/>
-          <w:sz w:val="24"/>
-          <w:vertAlign w:val="superscript"/>
-        </w:rPr>
-        <w:t>]</w:t>
-      </w:r>
-      <w:r>
-        <w:rPr>
-          <w:rFonts w:cs="Times New Roman" w:ascii="Calibri" w:hAnsi="Calibri"/>
-          <w:b w:val="false"/>
-          <w:bCs w:val="false"/>
-          <w:color w:themeColor="text1" w:val="auto"/>
-          <w:sz w:val="24"/>
-        </w:rPr>
-        <w:t xml:space="preserve"> το οποίο έχει χρησιμοποιηθεί εκτενώς στη βιβλιογραφία για την ανάλυση αυτή</w:t>
-      </w:r>
-      <w:r>
-        <w:rPr>
-          <w:rFonts w:cs="Times New Roman" w:ascii="Calibri" w:hAnsi="Calibri"/>
-          <w:b w:val="false"/>
-          <w:bCs w:val="false"/>
-          <w:color w:themeColor="text1" w:val="auto"/>
-          <w:sz w:val="24"/>
-          <w:vertAlign w:val="superscript"/>
-        </w:rPr>
-        <w:t xml:space="preserve">[3, </w:t>
-      </w:r>
-      <w:r>
-        <w:rPr>
-          <w:rFonts w:cs="Times New Roman" w:ascii="Calibri" w:hAnsi="Calibri"/>
-          <w:b w:val="false"/>
-          <w:bCs w:val="false"/>
-          <w:color w:themeColor="text1" w:val="auto"/>
-          <w:sz w:val="24"/>
-          <w:vertAlign w:val="superscript"/>
-        </w:rPr>
-        <w:t>7</w:t>
-      </w:r>
-      <w:r>
-        <w:rPr>
-          <w:rFonts w:cs="Times New Roman" w:ascii="Calibri" w:hAnsi="Calibri"/>
-          <w:b w:val="false"/>
-          <w:bCs w:val="false"/>
-          <w:color w:themeColor="text1" w:val="auto"/>
-          <w:sz w:val="24"/>
-          <w:vertAlign w:val="superscript"/>
-        </w:rPr>
-        <w:t>]</w:t>
+        <w:t>[3, 7]</w:t>
       </w:r>
       <w:r>
         <w:rPr>
@@ -2576,6 +1950,371 @@
         </w:tabs>
         <w:spacing w:lineRule="auto" w:line="240"/>
         <w:rPr>
+          <w:i w:val="false"/>
+          <w:i w:val="false"/>
+          <w:iCs w:val="false"/>
+        </w:rPr>
+      </w:pPr>
+      <w:r>
+        <w:rPr>
+          <w:rFonts w:cs="Calibri" w:ascii="Calibri" w:hAnsi="Calibri" w:cstheme="minorHAnsi"/>
+          <w:b/>
+          <w:bCs/>
+          <w:i w:val="false"/>
+          <w:iCs w:val="false"/>
+          <w:color w:themeColor="text1" w:val="auto"/>
+          <w:position w:val="0"/>
+          <w:sz w:val="24"/>
+          <w:sz w:val="24"/>
+          <w:szCs w:val="24"/>
+          <w:vertAlign w:val="baseline"/>
+          <w:lang w:val="el-GR"/>
+        </w:rPr>
+        <w:t xml:space="preserve">ΒΙΟΑΠΟΔΟΜΗΣΗ ΥΠΟΛΕΙΜΜΑΤΩΝ ΤΡΟΦΩΝ – </w:t>
+      </w:r>
+      <w:r>
+        <w:rPr>
+          <w:rFonts w:cs="Calibri" w:ascii="Calibri" w:hAnsi="Calibri" w:cstheme="minorHAnsi"/>
+          <w:b/>
+          <w:bCs/>
+          <w:i w:val="false"/>
+          <w:iCs w:val="false"/>
+          <w:color w:themeColor="text1" w:val="auto"/>
+          <w:position w:val="0"/>
+          <w:sz w:val="24"/>
+          <w:sz w:val="24"/>
+          <w:szCs w:val="24"/>
+          <w:vertAlign w:val="baseline"/>
+          <w:lang w:val="el-GR"/>
+        </w:rPr>
+        <w:t>ΠΙΛΟΤΙΚΗ ΚΛΙΜΑΚΑ</w:t>
+      </w:r>
+    </w:p>
+    <w:p>
+      <w:pPr>
+        <w:pStyle w:val="BodyText"/>
+        <w:widowControl w:val="false"/>
+        <w:suppressAutoHyphens w:val="true"/>
+        <w:bidi w:val="0"/>
+        <w:spacing w:lineRule="auto" w:line="240" w:before="240" w:after="60"/>
+        <w:rPr>
+          <w:rFonts w:ascii="Calibri" w:hAnsi="Calibri" w:cs="Times New Roman"/>
+          <w:b w:val="false"/>
+          <w:bCs w:val="false"/>
+          <w:color w:themeColor="text1" w:val="auto"/>
+          <w:kern w:val="0"/>
+          <w:sz w:val="24"/>
+          <w:lang w:bidi="ar-SA"/>
+        </w:rPr>
+      </w:pPr>
+      <w:r>
+        <w:rPr>
+          <w:rFonts w:cs="Times New Roman" w:ascii="Calibri" w:hAnsi="Calibri"/>
+          <w:b w:val="false"/>
+          <w:bCs w:val="false"/>
+          <w:color w:themeColor="text1" w:val="auto"/>
+          <w:kern w:val="0"/>
+          <w:sz w:val="24"/>
+          <w:lang w:bidi="ar-SA"/>
+        </w:rPr>
+        <w:t>Για τα πειράματα σε πιλοτική κλίμακα, η βασική απόκριση του πειράματος ήταν η μέτρηση του COD και συγκεκριμένα ο λόγος διαλυτού προς ολικό COD ο οποίος δείχνει την βιοαποδομησιμότητα του υποστρώματος.</w:t>
+      </w:r>
+    </w:p>
+    <w:p>
+      <w:pPr>
+        <w:pStyle w:val="BodyText"/>
+        <w:widowControl w:val="false"/>
+        <w:suppressAutoHyphens w:val="true"/>
+        <w:bidi w:val="0"/>
+        <w:spacing w:lineRule="auto" w:line="240" w:before="240" w:after="60"/>
+        <w:rPr>
+          <w:rFonts w:ascii="Calibri" w:hAnsi="Calibri" w:cs="Times New Roman"/>
+          <w:b w:val="false"/>
+          <w:bCs w:val="false"/>
+          <w:color w:themeColor="text1" w:val="auto"/>
+          <w:kern w:val="0"/>
+          <w:sz w:val="24"/>
+          <w:lang w:bidi="ar-SA"/>
+        </w:rPr>
+      </w:pPr>
+      <w:r>
+        <w:rPr>
+          <w:rFonts w:cs="Times New Roman" w:ascii="Calibri" w:hAnsi="Calibri"/>
+          <w:b w:val="false"/>
+          <w:bCs w:val="false"/>
+          <w:color w:themeColor="text1" w:val="auto"/>
+          <w:kern w:val="0"/>
+          <w:sz w:val="24"/>
+          <w:lang w:bidi="ar-SA"/>
+        </w:rPr>
+        <w:t xml:space="preserve">Στο πρώτο πείραμα τροφοδοτήθηκαν 35.8 kg FW/day με προσθήκη 0.005 L μιξ/kg FW και 4.2 kg νερού/kg FW και η εκροή είχε sCOD 9205.5 </w:t>
+      </w:r>
+      <w:r>
+        <w:rPr>
+          <w:rFonts w:eastAsia="Times New Roman" w:cs="Times New Roman" w:ascii="DejaVu Sans" w:hAnsi="DejaVu Sans"/>
+          <w:b w:val="false"/>
+          <w:bCs w:val="false"/>
+          <w:color w:themeColor="text1" w:val="auto"/>
+          <w:kern w:val="0"/>
+          <w:sz w:val="24"/>
+          <w:lang w:bidi="ar-SA"/>
+        </w:rPr>
+        <w:t>±</w:t>
+      </w:r>
+      <w:r>
+        <w:rPr>
+          <w:rFonts w:eastAsia="Times New Roman" w:cs="Times New Roman" w:ascii="Calibri" w:hAnsi="Calibri"/>
+          <w:b w:val="false"/>
+          <w:bCs w:val="false"/>
+          <w:color w:themeColor="text1" w:val="auto"/>
+          <w:kern w:val="0"/>
+          <w:sz w:val="24"/>
+          <w:lang w:bidi="ar-SA"/>
+        </w:rPr>
+        <w:t xml:space="preserve"> 3192.3 mg/L και έναν λόγο sCOD/tCOD 46.</w:t>
+      </w:r>
+      <w:r>
+        <w:rPr>
+          <w:rFonts w:eastAsia="Times New Roman" w:cs="Times New Roman" w:ascii="Calibri" w:hAnsi="Calibri"/>
+          <w:b w:val="false"/>
+          <w:bCs w:val="false"/>
+          <w:color w:themeColor="text1" w:val="auto"/>
+          <w:kern w:val="0"/>
+          <w:sz w:val="24"/>
+          <w:lang w:bidi="ar-SA"/>
+        </w:rPr>
+        <w:t>1</w:t>
+      </w:r>
+      <w:r>
+        <w:rPr>
+          <w:rFonts w:eastAsia="Times New Roman" w:cs="Times New Roman" w:ascii="Calibri" w:hAnsi="Calibri"/>
+          <w:b w:val="false"/>
+          <w:bCs w:val="false"/>
+          <w:color w:themeColor="text1" w:val="auto"/>
+          <w:kern w:val="0"/>
+          <w:sz w:val="24"/>
+          <w:lang w:bidi="ar-SA"/>
+        </w:rPr>
+        <w:t xml:space="preserve"> </w:t>
+      </w:r>
+      <w:r>
+        <w:rPr>
+          <w:rFonts w:eastAsia="Times New Roman" w:cs="Times New Roman" w:ascii="DejaVu Sans" w:hAnsi="DejaVu Sans"/>
+          <w:b w:val="false"/>
+          <w:bCs w:val="false"/>
+          <w:color w:themeColor="text1" w:val="auto"/>
+          <w:kern w:val="0"/>
+          <w:sz w:val="24"/>
+          <w:lang w:bidi="ar-SA"/>
+        </w:rPr>
+        <w:t>±</w:t>
+      </w:r>
+      <w:r>
+        <w:rPr>
+          <w:rFonts w:eastAsia="Times New Roman" w:cs="Times New Roman" w:ascii="Calibri" w:hAnsi="Calibri"/>
+          <w:b w:val="false"/>
+          <w:bCs w:val="false"/>
+          <w:color w:themeColor="text1" w:val="auto"/>
+          <w:kern w:val="0"/>
+          <w:sz w:val="24"/>
+          <w:lang w:bidi="ar-SA"/>
+        </w:rPr>
+        <w:t xml:space="preserve"> 12.</w:t>
+      </w:r>
+      <w:r>
+        <w:rPr>
+          <w:rFonts w:eastAsia="Times New Roman" w:cs="Times New Roman" w:ascii="Calibri" w:hAnsi="Calibri"/>
+          <w:b w:val="false"/>
+          <w:bCs w:val="false"/>
+          <w:color w:themeColor="text1" w:val="auto"/>
+          <w:kern w:val="0"/>
+          <w:sz w:val="24"/>
+          <w:lang w:bidi="ar-SA"/>
+        </w:rPr>
+        <w:t>2</w:t>
+      </w:r>
+      <w:r>
+        <w:rPr>
+          <w:rFonts w:eastAsia="Times New Roman" w:cs="Times New Roman" w:ascii="Calibri" w:hAnsi="Calibri"/>
+          <w:b w:val="false"/>
+          <w:bCs w:val="false"/>
+          <w:color w:themeColor="text1" w:val="auto"/>
+          <w:kern w:val="0"/>
+          <w:sz w:val="24"/>
+          <w:lang w:bidi="ar-SA"/>
+        </w:rPr>
+        <w:t xml:space="preserve"> (%). </w:t>
+      </w:r>
+      <w:r>
+        <w:rPr>
+          <w:rFonts w:eastAsia="Times New Roman" w:cs="Times New Roman" w:ascii="Calibri" w:hAnsi="Calibri"/>
+          <w:b w:val="false"/>
+          <w:bCs w:val="false"/>
+          <w:color w:themeColor="text1" w:val="auto"/>
+          <w:kern w:val="0"/>
+          <w:sz w:val="24"/>
+          <w:lang w:bidi="ar-SA"/>
+        </w:rPr>
+        <w:t xml:space="preserve">Σε αυτή την κλίμακα, η τροφοδοσία οφείλεται σε μεγάλο βαθμό στα υπολείμματα που παρήγαγε κάθε ημέρα το εστιατόριο, τα οποία δεν ήταν ακριβώς ίδια και για αυτό υπάρχει και μία σχετικά μεγάλη τυπική απόκλιση στα αποτελέσματα. Αυξάνοντας την αραίωση στα 5.7 kg νερού/kg FW και διατηρώντας τα υπόλοιπα σταθερά, παρατηρήθηκε μία μείωση στο sCOD στα 4981.0 </w:t>
+      </w:r>
+      <w:r>
+        <w:rPr>
+          <w:rFonts w:eastAsia="Times New Roman" w:cs="Times New Roman" w:ascii="DejaVu Sans" w:hAnsi="DejaVu Sans"/>
+          <w:b w:val="false"/>
+          <w:bCs w:val="false"/>
+          <w:color w:themeColor="text1" w:val="auto"/>
+          <w:kern w:val="0"/>
+          <w:sz w:val="24"/>
+          <w:lang w:bidi="ar-SA"/>
+        </w:rPr>
+        <w:t>±</w:t>
+      </w:r>
+      <w:r>
+        <w:rPr>
+          <w:rFonts w:eastAsia="Times New Roman" w:cs="Times New Roman" w:ascii="Calibri" w:hAnsi="Calibri"/>
+          <w:b w:val="false"/>
+          <w:bCs w:val="false"/>
+          <w:color w:themeColor="text1" w:val="auto"/>
+          <w:kern w:val="0"/>
+          <w:sz w:val="24"/>
+          <w:lang w:bidi="ar-SA"/>
+        </w:rPr>
+        <w:t xml:space="preserve"> 1288.7 mg/L, αλλά ο λόγος sCOD/tCOD ήταν 39.2 </w:t>
+      </w:r>
+      <w:r>
+        <w:rPr>
+          <w:rFonts w:eastAsia="Times New Roman" w:cs="Times New Roman" w:ascii="DejaVu Sans" w:hAnsi="DejaVu Sans"/>
+          <w:b w:val="false"/>
+          <w:bCs w:val="false"/>
+          <w:color w:themeColor="text1" w:val="auto"/>
+          <w:kern w:val="0"/>
+          <w:sz w:val="24"/>
+          <w:lang w:bidi="ar-SA"/>
+        </w:rPr>
+        <w:t>±</w:t>
+      </w:r>
+      <w:r>
+        <w:rPr>
+          <w:rFonts w:eastAsia="Times New Roman" w:cs="Times New Roman" w:ascii="Calibri" w:hAnsi="Calibri"/>
+          <w:b w:val="false"/>
+          <w:bCs w:val="false"/>
+          <w:color w:themeColor="text1" w:val="auto"/>
+          <w:kern w:val="0"/>
+          <w:sz w:val="24"/>
+          <w:lang w:bidi="ar-SA"/>
+        </w:rPr>
+        <w:t xml:space="preserve"> 10.4 (%), τιμή η οποία δεν έχει στατιστικά σημαντική διαφορά με το προηγούμενο πείραμα (p-Value = 0.86). Οπότε, δεν μπορεί να βγεί συμπέρασμα για το αν η αλλαγή στην αραίωση επηρέασε σημαντικά την βιοαποδόμηση. </w:t>
+      </w:r>
+      <w:r>
+        <w:rPr>
+          <w:rFonts w:eastAsia="Times New Roman" w:cs="Times New Roman" w:ascii="Calibri" w:hAnsi="Calibri"/>
+          <w:b w:val="false"/>
+          <w:bCs w:val="false"/>
+          <w:color w:themeColor="text1" w:val="auto"/>
+          <w:kern w:val="0"/>
+          <w:sz w:val="24"/>
+          <w:lang w:bidi="ar-SA"/>
+        </w:rPr>
+        <w:t xml:space="preserve">Στο τρίτο πείραμα, χρειάστηκε να μειωθεί η τροφοδοσία σε 25 kg FW/day λόγω μειωμένης παραγωγής υπολειμμάτων από το εστιατόριο. Δοκιμάστηκε η προσθήκη διπλάσιας ποσότητας ενζύμων, δηλαδή 0.1 L μιξ/kg FW ενώ η αραίωση ήταν 8.9 kg νερού/kg FW. Το sCOD του πειράματος αυτού ήταν 3609.3 </w:t>
+      </w:r>
+      <w:r>
+        <w:rPr>
+          <w:rFonts w:eastAsia="Times New Roman" w:cs="Times New Roman" w:ascii="DejaVu Sans" w:hAnsi="DejaVu Sans"/>
+          <w:b w:val="false"/>
+          <w:bCs w:val="false"/>
+          <w:color w:themeColor="text1" w:val="auto"/>
+          <w:kern w:val="0"/>
+          <w:sz w:val="24"/>
+          <w:lang w:bidi="ar-SA"/>
+        </w:rPr>
+        <w:t>±</w:t>
+      </w:r>
+      <w:r>
+        <w:rPr>
+          <w:rFonts w:eastAsia="Times New Roman" w:cs="Times New Roman" w:ascii="Calibri" w:hAnsi="Calibri"/>
+          <w:b w:val="false"/>
+          <w:bCs w:val="false"/>
+          <w:color w:themeColor="text1" w:val="auto"/>
+          <w:kern w:val="0"/>
+          <w:sz w:val="24"/>
+          <w:lang w:bidi="ar-SA"/>
+        </w:rPr>
+        <w:t xml:space="preserve"> 1993.0 mg/L ενώ ο λόγος sCOD/tCOD ήταν 32.7 </w:t>
+      </w:r>
+      <w:r>
+        <w:rPr>
+          <w:rFonts w:eastAsia="Times New Roman" w:cs="Times New Roman" w:ascii="DejaVu Sans" w:hAnsi="DejaVu Sans"/>
+          <w:b w:val="false"/>
+          <w:bCs w:val="false"/>
+          <w:color w:themeColor="text1" w:val="auto"/>
+          <w:kern w:val="0"/>
+          <w:sz w:val="24"/>
+          <w:lang w:bidi="ar-SA"/>
+        </w:rPr>
+        <w:t>±</w:t>
+      </w:r>
+      <w:r>
+        <w:rPr>
+          <w:rFonts w:eastAsia="Times New Roman" w:cs="Times New Roman" w:ascii="Calibri" w:hAnsi="Calibri"/>
+          <w:b w:val="false"/>
+          <w:bCs w:val="false"/>
+          <w:color w:themeColor="text1" w:val="auto"/>
+          <w:kern w:val="0"/>
+          <w:sz w:val="24"/>
+          <w:lang w:bidi="ar-SA"/>
+        </w:rPr>
+        <w:t xml:space="preserve"> 10.3 (%). Ο λόγος αυτός είναι μικρότερος από αυτούς των δύο παραπάνω πειραμάτων (p-Value = 0.0002 και 0.0011 για το 1ο και 2ο πείραμα αντίστοιχα) με συμπέρασμα ότι αυτή η ποσότητα μιξ δεν βοηθάει στην υδρόλυση. Με βάση τα αποτελέσματα της εργαστηριακής κλίμακας, η αναλογία αυτή, η οποία είναι αντίστοιχη των 2 ml σε εκείνη την κλίμακα, βοήθησε στην παραγωγή περισσότερων προιόντων ζύμωσης. Οπότε συμπεραίνεται πως η υδρόλυση και η ζύμωση δεν έχουν τις ίδιες βέλτιστες συνθήκες λειτουργίας. </w:t>
+      </w:r>
+      <w:r>
+        <w:rPr>
+          <w:rFonts w:eastAsia="Times New Roman" w:cs="Times New Roman" w:ascii="Calibri" w:hAnsi="Calibri"/>
+          <w:b w:val="false"/>
+          <w:bCs w:val="false"/>
+          <w:color w:themeColor="text1" w:val="auto"/>
+          <w:kern w:val="0"/>
+          <w:sz w:val="24"/>
+          <w:lang w:bidi="ar-SA"/>
+        </w:rPr>
+        <w:t>Στα πειράματα αναερόβιας χώνευσης θα διαπιστωθεί πόσο επηρεάζει το κάθε ένα την παραγωγή μεθανίου.</w:t>
+      </w:r>
+    </w:p>
+    <w:p>
+      <w:pPr>
+        <w:pStyle w:val="Eea"/>
+        <w:tabs>
+          <w:tab w:val="clear" w:pos="720"/>
+          <w:tab w:val="right" w:pos="9638" w:leader="none"/>
+        </w:tabs>
+        <w:spacing w:lineRule="auto" w:line="240"/>
+        <w:rPr>
+          <w:rFonts w:ascii="Calibri" w:hAnsi="Calibri" w:cs="Calibri" w:cstheme="minorHAnsi"/>
+          <w:b/>
+          <w:bCs/>
+          <w:color w:themeColor="text1" w:val="auto"/>
+          <w:position w:val="0"/>
+          <w:sz w:val="24"/>
+          <w:sz w:val="24"/>
+          <w:szCs w:val="24"/>
+          <w:vertAlign w:val="baseline"/>
+          <w:lang w:val="el-GR"/>
+        </w:rPr>
+      </w:pPr>
+      <w:r>
+        <w:rPr>
+          <w:i w:val="false"/>
+          <w:iCs w:val="false"/>
+        </w:rPr>
+      </w:r>
+    </w:p>
+    <w:p>
+      <w:pPr>
+        <w:pStyle w:val="Eea"/>
+        <w:tabs>
+          <w:tab w:val="clear" w:pos="720"/>
+          <w:tab w:val="right" w:pos="9638" w:leader="none"/>
+        </w:tabs>
+        <w:spacing w:lineRule="auto" w:line="240"/>
+        <w:rPr>
           <w:rFonts w:ascii="Calibri" w:hAnsi="Calibri" w:cs="Calibri" w:asciiTheme="minorHAnsi" w:cstheme="minorHAnsi" w:hAnsiTheme="minorHAnsi"/>
           <w:b/>
           <w:bCs/>
@@ -2598,20 +2337,25 @@
     </w:p>
     <w:p>
       <w:pPr>
-        <w:pStyle w:val="Normal"/>
+        <w:pStyle w:val="Eea"/>
+        <w:tabs>
+          <w:tab w:val="clear" w:pos="720"/>
+          <w:tab w:val="right" w:pos="9638" w:leader="none"/>
+        </w:tabs>
         <w:spacing w:lineRule="auto" w:line="240"/>
         <w:rPr>
-          <w:rFonts w:ascii="Calibri" w:hAnsi="Calibri" w:cs="Times New Roman" w:asciiTheme="minorHAnsi" w:hAnsiTheme="minorHAnsi"/>
-          <w:i/>
-          <w:i/>
-          <w:color w:val="auto"/>
-          <w:sz w:val="22"/>
-          <w:lang w:val="el-GR"/>
-        </w:rPr>
-      </w:pPr>
-      <w:r>
+          <w:rFonts w:ascii="Calibri" w:hAnsi="Calibri" w:cs="Calibri" w:asciiTheme="minorHAnsi" w:cstheme="minorHAnsi" w:hAnsiTheme="minorHAnsi"/>
+          <w:b/>
+          <w:bCs/>
+          <w:sz w:val="24"/>
+          <w:szCs w:val="24"/>
+          <w:lang w:val="el-GR"/>
+        </w:rPr>
+      </w:pPr>
+      <w:r>
+        <w:rPr/>
         <w:drawing>
-          <wp:anchor behindDoc="0" distT="0" distB="0" distL="0" distR="0" simplePos="0" locked="0" layoutInCell="0" allowOverlap="1" relativeHeight="8">
+          <wp:anchor behindDoc="0" distT="0" distB="0" distL="0" distR="0" simplePos="0" locked="0" layoutInCell="0" allowOverlap="1" relativeHeight="9">
             <wp:simplePos x="0" y="0"/>
             <wp:positionH relativeFrom="column">
               <wp:align>center</wp:align>
@@ -2619,7 +2363,7 @@
             <wp:positionV relativeFrom="paragraph">
               <wp:posOffset>635</wp:posOffset>
             </wp:positionV>
-            <wp:extent cx="6120130" cy="3671570"/>
+            <wp:extent cx="6120130" cy="3674110"/>
             <wp:effectExtent l="0" t="0" r="0" b="0"/>
             <wp:wrapSquare wrapText="largest"/>
             <wp:docPr id="3" name="Image1" descr=""/>
@@ -2636,7 +2380,13 @@
                     </pic:cNvPicPr>
                   </pic:nvPicPr>
                   <pic:blipFill>
-                    <a:blip r:embed="rId6"/>
+                    <a:blip r:embed="rId6">
+                      <a:extLst>
+                        <a:ext uri="{96DAC541-7B7A-43D3-8B79-37D633B846F1}">
+                          <asvg:svgBlip xmlns:asvg="http://schemas.microsoft.com/office/drawing/2016/SVG/main" r:embed="rId7"/>
+                        </a:ext>
+                      </a:extLst>
+                    </a:blip>
                     <a:stretch>
                       <a:fillRect/>
                     </a:stretch>
@@ -2644,7 +2394,7 @@
                   <pic:spPr bwMode="auto">
                     <a:xfrm>
                       <a:off x="0" y="0"/>
-                      <a:ext cx="6120130" cy="3671570"/>
+                      <a:ext cx="6120130" cy="3674110"/>
                     </a:xfrm>
                     <a:prstGeom prst="rect">
                       <a:avLst/>
@@ -2656,6 +2406,20 @@
           </wp:anchor>
         </w:drawing>
       </w:r>
+    </w:p>
+    <w:p>
+      <w:pPr>
+        <w:pStyle w:val="Normal"/>
+        <w:spacing w:lineRule="auto" w:line="240"/>
+        <w:rPr>
+          <w:rFonts w:ascii="Calibri" w:hAnsi="Calibri" w:cs="Times New Roman" w:asciiTheme="minorHAnsi" w:hAnsiTheme="minorHAnsi"/>
+          <w:i/>
+          <w:i/>
+          <w:color w:val="auto"/>
+          <w:sz w:val="22"/>
+          <w:lang w:val="el-GR"/>
+        </w:rPr>
+      </w:pPr>
       <w:r>
         <w:rPr>
           <w:rFonts w:cs="Times New Roman"/>
@@ -2710,7 +2474,7 @@
         <w:widowControl w:val="false"/>
         <w:numPr>
           <w:ilvl w:val="0"/>
-          <w:numId w:val="3"/>
+          <w:numId w:val="4"/>
         </w:numPr>
         <w:suppressAutoHyphens w:val="true"/>
         <w:bidi w:val="0"/>
@@ -2740,7 +2504,7 @@
         <w:widowControl w:val="false"/>
         <w:numPr>
           <w:ilvl w:val="0"/>
-          <w:numId w:val="3"/>
+          <w:numId w:val="4"/>
         </w:numPr>
         <w:suppressAutoHyphens w:val="true"/>
         <w:bidi w:val="0"/>
@@ -2770,7 +2534,7 @@
         <w:widowControl w:val="false"/>
         <w:numPr>
           <w:ilvl w:val="0"/>
-          <w:numId w:val="3"/>
+          <w:numId w:val="4"/>
         </w:numPr>
         <w:suppressAutoHyphens w:val="true"/>
         <w:bidi w:val="0"/>
@@ -2827,37 +2591,25 @@
           <w:color w:themeColor="text1" w:val="auto"/>
           <w:sz w:val="24"/>
         </w:rPr>
-        <w:t xml:space="preserve"> </w:t>
-      </w:r>
-      <w:r>
-        <w:rPr>
-          <w:rFonts w:cs="Times New Roman" w:ascii="Calibri" w:hAnsi="Calibri" w:asciiTheme="minorHAnsi" w:hAnsiTheme="minorHAnsi"/>
-          <w:b w:val="false"/>
-          <w:bCs w:val="false"/>
-          <w:color w:themeColor="text1" w:val="auto"/>
-          <w:sz w:val="24"/>
-        </w:rPr>
-        <w:t>Τα αποτελέσματα αυτής φαίνονται στο παρακάτω διάγραμμα.</w:t>
-      </w:r>
-    </w:p>
-    <w:p>
-      <w:pPr>
-        <w:pStyle w:val="BodyText"/>
-        <w:widowControl w:val="false"/>
-        <w:suppressAutoHyphens w:val="true"/>
-        <w:bidi w:val="0"/>
-        <w:spacing w:lineRule="auto" w:line="240" w:before="240" w:after="60"/>
+        <w:t xml:space="preserve"> Τα αποτελέσματα αυτής φαίνονται στο παρακάτω διάγραμμα.</w:t>
+      </w:r>
+    </w:p>
+    <w:p>
+      <w:pPr>
+        <w:pStyle w:val="Normal"/>
+        <w:spacing w:lineRule="auto" w:line="240"/>
         <w:rPr>
           <w:rFonts w:ascii="Calibri" w:hAnsi="Calibri" w:cs="Times New Roman" w:asciiTheme="minorHAnsi" w:hAnsiTheme="minorHAnsi"/>
-          <w:b w:val="false"/>
-          <w:bCs w:val="false"/>
-          <w:color w:themeColor="text1" w:val="auto"/>
-          <w:sz w:val="24"/>
+          <w:i/>
+          <w:i/>
+          <w:color w:val="auto"/>
+          <w:sz w:val="22"/>
+          <w:lang w:val="el-GR"/>
         </w:rPr>
       </w:pPr>
       <w:r>
         <w:drawing>
-          <wp:anchor behindDoc="0" distT="0" distB="0" distL="0" distR="0" simplePos="0" locked="0" layoutInCell="0" allowOverlap="1" relativeHeight="9">
+          <wp:anchor behindDoc="0" distT="0" distB="0" distL="0" distR="0" simplePos="0" locked="0" layoutInCell="0" allowOverlap="1" relativeHeight="8">
             <wp:simplePos x="0" y="0"/>
             <wp:positionH relativeFrom="column">
               <wp:align>center</wp:align>
@@ -2865,7 +2617,7 @@
             <wp:positionV relativeFrom="paragraph">
               <wp:posOffset>635</wp:posOffset>
             </wp:positionV>
-            <wp:extent cx="6120130" cy="3671570"/>
+            <wp:extent cx="6201410" cy="3723005"/>
             <wp:effectExtent l="0" t="0" r="0" b="0"/>
             <wp:wrapSquare wrapText="largest"/>
             <wp:docPr id="4" name="Image2" descr=""/>
@@ -2882,7 +2634,13 @@
                     </pic:cNvPicPr>
                   </pic:nvPicPr>
                   <pic:blipFill>
-                    <a:blip r:embed="rId7"/>
+                    <a:blip r:embed="rId8">
+                      <a:extLst>
+                        <a:ext uri="{96DAC541-7B7A-43D3-8B79-37D633B846F1}">
+                          <asvg:svgBlip xmlns:asvg="http://schemas.microsoft.com/office/drawing/2016/SVG/main" r:embed="rId9"/>
+                        </a:ext>
+                      </a:extLst>
+                    </a:blip>
                     <a:stretch>
                       <a:fillRect/>
                     </a:stretch>
@@ -2890,7 +2648,7 @@
                   <pic:spPr bwMode="auto">
                     <a:xfrm>
                       <a:off x="0" y="0"/>
-                      <a:ext cx="6120130" cy="3671570"/>
+                      <a:ext cx="6201410" cy="3723005"/>
                     </a:xfrm>
                     <a:prstGeom prst="rect">
                       <a:avLst/>
@@ -2904,6 +2662,82 @@
       </w:r>
       <w:r>
         <w:rPr>
+          <w:rFonts w:cs="Times New Roman"/>
+          <w:b/>
+          <w:bCs w:val="false"/>
+          <w:i/>
+          <w:color w:themeColor="text1" w:val="auto"/>
+          <w:sz w:val="22"/>
+          <w:lang w:val="el-GR"/>
+        </w:rPr>
+        <w:t xml:space="preserve">Σχήμα </w:t>
+      </w:r>
+      <w:r>
+        <w:rPr>
+          <w:rFonts w:cs="Times New Roman"/>
+          <w:b/>
+          <w:bCs w:val="false"/>
+          <w:i/>
+          <w:color w:themeColor="text1" w:val="auto"/>
+          <w:sz w:val="22"/>
+          <w:lang w:val="el-GR"/>
+        </w:rPr>
+        <w:t>6.</w:t>
+      </w:r>
+      <w:r>
+        <w:rPr>
+          <w:rFonts w:cs="Times New Roman"/>
+          <w:b w:val="false"/>
+          <w:bCs w:val="false"/>
+          <w:i/>
+          <w:color w:themeColor="text1" w:val="auto"/>
+          <w:sz w:val="22"/>
+          <w:lang w:val="el-GR"/>
+        </w:rPr>
+        <w:t xml:space="preserve"> Αποτελέσματα</w:t>
+      </w:r>
+      <w:r>
+        <w:rPr>
+          <w:rFonts w:cs="Times New Roman"/>
+          <w:b w:val="false"/>
+          <w:bCs w:val="false"/>
+          <w:i/>
+          <w:color w:themeColor="text1" w:val="auto"/>
+          <w:sz w:val="22"/>
+          <w:lang w:val="el-GR"/>
+        </w:rPr>
+        <w:t xml:space="preserve"> δεύτερου</w:t>
+      </w:r>
+      <w:r>
+        <w:rPr>
+          <w:rFonts w:cs="Times New Roman"/>
+          <w:b w:val="false"/>
+          <w:bCs w:val="false"/>
+          <w:i/>
+          <w:color w:themeColor="text1" w:val="auto"/>
+          <w:sz w:val="22"/>
+          <w:lang w:val="el-GR"/>
+        </w:rPr>
+        <w:t xml:space="preserve"> κύκλου αναερόβιας χώνευσης</w:t>
+      </w:r>
+    </w:p>
+    <w:p>
+      <w:pPr>
+        <w:pStyle w:val="BodyText"/>
+        <w:widowControl w:val="false"/>
+        <w:suppressAutoHyphens w:val="true"/>
+        <w:bidi w:val="0"/>
+        <w:spacing w:lineRule="auto" w:line="240" w:before="240" w:after="60"/>
+        <w:rPr>
+          <w:rFonts w:ascii="Calibri" w:hAnsi="Calibri" w:cs="Times New Roman" w:asciiTheme="minorHAnsi" w:hAnsiTheme="minorHAnsi"/>
+          <w:b w:val="false"/>
+          <w:bCs w:val="false"/>
+          <w:color w:themeColor="text1" w:val="auto"/>
+          <w:sz w:val="24"/>
+        </w:rPr>
+      </w:pPr>
+      <w:r>
+        <w:rPr>
           <w:rFonts w:cs="Times New Roman" w:ascii="Calibri" w:hAnsi="Calibri" w:asciiTheme="minorHAnsi" w:hAnsiTheme="minorHAnsi"/>
           <w:b w:val="false"/>
           <w:bCs w:val="false"/>
@@ -2984,7 +2818,7 @@
         <w:widowControl/>
         <w:numPr>
           <w:ilvl w:val="0"/>
-          <w:numId w:val="2"/>
+          <w:numId w:val="3"/>
         </w:numPr>
         <w:suppressAutoHyphens w:val="true"/>
         <w:bidi w:val="0"/>
@@ -3067,7 +2901,7 @@
         <w:widowControl/>
         <w:numPr>
           <w:ilvl w:val="0"/>
-          <w:numId w:val="2"/>
+          <w:numId w:val="3"/>
         </w:numPr>
         <w:suppressAutoHyphens w:val="true"/>
         <w:bidi w:val="0"/>
@@ -3107,7 +2941,7 @@
         <w:widowControl/>
         <w:numPr>
           <w:ilvl w:val="0"/>
-          <w:numId w:val="2"/>
+          <w:numId w:val="3"/>
         </w:numPr>
         <w:suppressAutoHyphens w:val="true"/>
         <w:bidi w:val="0"/>
@@ -3179,7 +3013,7 @@
         <w:widowControl/>
         <w:numPr>
           <w:ilvl w:val="0"/>
-          <w:numId w:val="2"/>
+          <w:numId w:val="3"/>
         </w:numPr>
         <w:suppressAutoHyphens w:val="true"/>
         <w:bidi w:val="0"/>
@@ -3200,19 +3034,20 @@
           <w:szCs w:val="22"/>
           <w:lang w:val="en-US"/>
         </w:rPr>
-        <w:t xml:space="preserve">Ma, Chaonan, Jianyong Liu, Min Ye, Lianpei Zou, Guangren Qian, and Yu-You Li. </w:t>
+        <w:t xml:space="preserve">Ma, Chaonan, Jianyong Liu, Min Ye, Lianpei Zou, Guangren Qian, and Yu-You Li. (2018). </w:t>
       </w:r>
       <w:r>
         <w:rPr>
           <w:rFonts w:eastAsia="Calibri" w:cs="Times New Roman"/>
           <w:b w:val="false"/>
           <w:bCs w:val="false"/>
+          <w:i/>
           <w:color w:themeColor="text1" w:val="auto"/>
           <w:sz w:val="22"/>
           <w:szCs w:val="22"/>
           <w:lang w:val="en-US"/>
         </w:rPr>
-        <w:t>(</w:t>
+        <w:t>Renewable and Sustainable Energy Reviews</w:t>
       </w:r>
       <w:r>
         <w:rPr>
@@ -3224,80 +3059,7 @@
           <w:szCs w:val="22"/>
           <w:lang w:val="en-US"/>
         </w:rPr>
-        <w:t>2018</w:t>
-      </w:r>
-      <w:r>
-        <w:rPr>
-          <w:rFonts w:eastAsia="Calibri" w:cs="Times New Roman"/>
-          <w:b w:val="false"/>
-          <w:bCs w:val="false"/>
-          <w:color w:themeColor="text1" w:val="auto"/>
-          <w:sz w:val="22"/>
-          <w:szCs w:val="22"/>
-          <w:lang w:val="en-US"/>
-        </w:rPr>
-        <w:t>)</w:t>
-      </w:r>
-      <w:r>
-        <w:rPr>
-          <w:rFonts w:eastAsia="Calibri" w:cs="Times New Roman"/>
-          <w:b w:val="false"/>
-          <w:bCs w:val="false"/>
-          <w:color w:themeColor="text1" w:val="auto"/>
-          <w:sz w:val="22"/>
-          <w:szCs w:val="22"/>
-          <w:lang w:val="en-US"/>
-        </w:rPr>
-        <w:t xml:space="preserve">. </w:t>
-      </w:r>
-      <w:r>
-        <w:rPr>
-          <w:rFonts w:eastAsia="Calibri" w:cs="Times New Roman"/>
-          <w:b w:val="false"/>
-          <w:bCs w:val="false"/>
-          <w:i/>
-          <w:color w:themeColor="text1" w:val="auto"/>
-          <w:sz w:val="22"/>
-          <w:szCs w:val="22"/>
-          <w:lang w:val="en-US"/>
-        </w:rPr>
-        <w:t>Renewable and Sustainable Energy Reviews</w:t>
-      </w:r>
-      <w:r>
-        <w:rPr>
-          <w:rFonts w:eastAsia="Calibri" w:cs="Times New Roman"/>
-          <w:b w:val="false"/>
-          <w:bCs w:val="false"/>
-          <w:color w:themeColor="text1" w:val="auto"/>
-          <w:sz w:val="22"/>
-          <w:szCs w:val="22"/>
-          <w:lang w:val="en-US"/>
-        </w:rPr>
-        <w:t xml:space="preserve"> ., 90, </w:t>
-      </w:r>
-      <w:r>
-        <w:rPr>
-          <w:rFonts w:eastAsia="Calibri" w:cs="Times New Roman"/>
-          <w:b w:val="false"/>
-          <w:bCs w:val="false"/>
-          <w:color w:themeColor="text1" w:val="auto"/>
-          <w:sz w:val="22"/>
-          <w:szCs w:val="22"/>
-          <w:lang w:val="en-US"/>
-        </w:rPr>
-        <w:t>(9),</w:t>
-      </w:r>
-      <w:r>
-        <w:rPr>
-          <w:rFonts w:eastAsia="Calibri" w:cs="Times New Roman"/>
-          <w:b w:val="false"/>
-          <w:bCs w:val="false"/>
-          <w:color w:themeColor="text1" w:val="auto"/>
-          <w:sz w:val="22"/>
-          <w:szCs w:val="22"/>
-          <w:lang w:val="en-US"/>
-        </w:rPr>
-        <w:t xml:space="preserve"> 700–709.</w:t>
+        <w:t xml:space="preserve"> ., 90, (9), 700–709.</w:t>
       </w:r>
     </w:p>
     <w:p>
@@ -3306,7 +3068,7 @@
         <w:widowControl/>
         <w:numPr>
           <w:ilvl w:val="0"/>
-          <w:numId w:val="2"/>
+          <w:numId w:val="3"/>
         </w:numPr>
         <w:suppressAutoHyphens w:val="true"/>
         <w:bidi w:val="0"/>
@@ -3327,19 +3089,20 @@
           <w:szCs w:val="22"/>
           <w:lang w:val="en-US"/>
         </w:rPr>
-        <w:t xml:space="preserve">Zhang, Jingxin, Kai-Chee Loh, Wangliang Li, Jun Wei Lim, Yanjun Dai, and Yen Wah Tong. </w:t>
+        <w:t xml:space="preserve">Zhang, Jingxin, Kai-Chee Loh, Wangliang Li, Jun Wei Lim, Yanjun Dai, and Yen Wah Tong. (2017). </w:t>
       </w:r>
       <w:r>
         <w:rPr>
           <w:rFonts w:eastAsia="Calibri" w:cs="Times New Roman"/>
           <w:b w:val="false"/>
           <w:bCs w:val="false"/>
+          <w:i/>
           <w:color w:themeColor="text1" w:val="auto"/>
           <w:sz w:val="22"/>
           <w:szCs w:val="22"/>
           <w:lang w:val="en-US"/>
         </w:rPr>
-        <w:t>(</w:t>
+        <w:t>Applied Energy</w:t>
       </w:r>
       <w:r>
         <w:rPr>
@@ -3351,80 +3114,7 @@
           <w:szCs w:val="22"/>
           <w:lang w:val="en-US"/>
         </w:rPr>
-        <w:t>2017</w:t>
-      </w:r>
-      <w:r>
-        <w:rPr>
-          <w:rFonts w:eastAsia="Calibri" w:cs="Times New Roman"/>
-          <w:b w:val="false"/>
-          <w:bCs w:val="false"/>
-          <w:color w:themeColor="text1" w:val="auto"/>
-          <w:sz w:val="22"/>
-          <w:szCs w:val="22"/>
-          <w:lang w:val="en-US"/>
-        </w:rPr>
-        <w:t>)</w:t>
-      </w:r>
-      <w:r>
-        <w:rPr>
-          <w:rFonts w:eastAsia="Calibri" w:cs="Times New Roman"/>
-          <w:b w:val="false"/>
-          <w:bCs w:val="false"/>
-          <w:color w:themeColor="text1" w:val="auto"/>
-          <w:sz w:val="22"/>
-          <w:szCs w:val="22"/>
-          <w:lang w:val="en-US"/>
-        </w:rPr>
-        <w:t xml:space="preserve">. </w:t>
-      </w:r>
-      <w:r>
-        <w:rPr>
-          <w:rFonts w:eastAsia="Calibri" w:cs="Times New Roman"/>
-          <w:b w:val="false"/>
-          <w:bCs w:val="false"/>
-          <w:i/>
-          <w:color w:themeColor="text1" w:val="auto"/>
-          <w:sz w:val="22"/>
-          <w:szCs w:val="22"/>
-          <w:lang w:val="en-US"/>
-        </w:rPr>
-        <w:t>Applied Energy</w:t>
-      </w:r>
-      <w:r>
-        <w:rPr>
-          <w:rFonts w:eastAsia="Calibri" w:cs="Times New Roman"/>
-          <w:b w:val="false"/>
-          <w:bCs w:val="false"/>
-          <w:color w:themeColor="text1" w:val="auto"/>
-          <w:sz w:val="22"/>
-          <w:szCs w:val="22"/>
-          <w:lang w:val="en-US"/>
-        </w:rPr>
-        <w:t>.,194 (</w:t>
-      </w:r>
-      <w:r>
-        <w:rPr>
-          <w:rFonts w:eastAsia="Calibri" w:cs="Times New Roman"/>
-          <w:b w:val="false"/>
-          <w:bCs w:val="false"/>
-          <w:color w:themeColor="text1" w:val="auto"/>
-          <w:sz w:val="22"/>
-          <w:szCs w:val="22"/>
-          <w:lang w:val="en-US"/>
-        </w:rPr>
-        <w:t>5</w:t>
-      </w:r>
-      <w:r>
-        <w:rPr>
-          <w:rFonts w:eastAsia="Calibri" w:cs="Times New Roman"/>
-          <w:b w:val="false"/>
-          <w:bCs w:val="false"/>
-          <w:color w:themeColor="text1" w:val="auto"/>
-          <w:sz w:val="22"/>
-          <w:szCs w:val="22"/>
-          <w:lang w:val="en-US"/>
-        </w:rPr>
-        <w:t>), 287–95.</w:t>
+        <w:t>.,194 (5), 287–95.</w:t>
       </w:r>
     </w:p>
     <w:p>
@@ -3433,7 +3123,7 @@
         <w:widowControl/>
         <w:numPr>
           <w:ilvl w:val="0"/>
-          <w:numId w:val="2"/>
+          <w:numId w:val="3"/>
         </w:numPr>
         <w:suppressAutoHyphens w:val="true"/>
         <w:bidi w:val="0"/>
@@ -3491,7 +3181,7 @@
         <w:widowControl/>
         <w:numPr>
           <w:ilvl w:val="0"/>
-          <w:numId w:val="2"/>
+          <w:numId w:val="3"/>
         </w:numPr>
         <w:suppressAutoHyphens w:val="true"/>
         <w:bidi w:val="0"/>
@@ -3607,9 +3297,9 @@
       </w:r>
     </w:p>
     <w:sectPr>
-      <w:headerReference w:type="even" r:id="rId8"/>
-      <w:headerReference w:type="default" r:id="rId9"/>
-      <w:headerReference w:type="first" r:id="rId10"/>
+      <w:headerReference w:type="even" r:id="rId10"/>
+      <w:headerReference w:type="default" r:id="rId11"/>
+      <w:headerReference w:type="first" r:id="rId12"/>
       <w:type w:val="nextPage"/>
       <w:pgSz w:w="11906" w:h="16838"/>
       <w:pgMar w:left="1134" w:right="1134" w:gutter="0" w:header="709" w:top="1134" w:footer="0" w:bottom="1134"/>
@@ -3805,120 +3495,120 @@
   <w:abstractNum w:abstractNumId="1">
     <w:lvl w:ilvl="0">
       <w:start w:val="1"/>
-      <w:numFmt w:val="decimal"/>
-      <w:lvlText w:val="[%1]"/>
+      <w:numFmt w:val="none"/>
+      <w:suff w:val="nothing"/>
+      <w:lvlText w:val=""/>
       <w:lvlJc w:val="left"/>
       <w:pPr>
         <w:tabs>
-          <w:tab w:val="num" w:pos="360"/>
+          <w:tab w:val="num" w:pos="0"/>
         </w:tabs>
-        <w:ind w:left="360" w:hanging="360"/>
-      </w:pPr>
-      <w:rPr/>
+        <w:ind w:left="0" w:hanging="0"/>
+      </w:pPr>
     </w:lvl>
     <w:lvl w:ilvl="1">
       <w:start w:val="1"/>
-      <w:numFmt w:val="decimal"/>
-      <w:lvlText w:val="%2."/>
+      <w:numFmt w:val="none"/>
+      <w:suff w:val="nothing"/>
+      <w:lvlText w:val=""/>
       <w:lvlJc w:val="left"/>
       <w:pPr>
         <w:tabs>
-          <w:tab w:val="num" w:pos="1080"/>
+          <w:tab w:val="num" w:pos="0"/>
         </w:tabs>
-        <w:ind w:left="1080" w:hanging="360"/>
-      </w:pPr>
-      <w:rPr/>
+        <w:ind w:left="0" w:hanging="0"/>
+      </w:pPr>
     </w:lvl>
     <w:lvl w:ilvl="2">
       <w:start w:val="1"/>
-      <w:numFmt w:val="decimal"/>
-      <w:lvlText w:val="%3."/>
+      <w:numFmt w:val="none"/>
+      <w:suff w:val="nothing"/>
+      <w:lvlText w:val=""/>
       <w:lvlJc w:val="left"/>
       <w:pPr>
         <w:tabs>
-          <w:tab w:val="num" w:pos="1440"/>
+          <w:tab w:val="num" w:pos="0"/>
         </w:tabs>
-        <w:ind w:left="1440" w:hanging="360"/>
-      </w:pPr>
-      <w:rPr/>
+        <w:ind w:left="0" w:hanging="0"/>
+      </w:pPr>
     </w:lvl>
     <w:lvl w:ilvl="3">
       <w:start w:val="1"/>
-      <w:numFmt w:val="decimal"/>
-      <w:lvlText w:val="%4."/>
+      <w:numFmt w:val="none"/>
+      <w:suff w:val="nothing"/>
+      <w:lvlText w:val=""/>
       <w:lvlJc w:val="left"/>
       <w:pPr>
         <w:tabs>
-          <w:tab w:val="num" w:pos="1800"/>
+          <w:tab w:val="num" w:pos="0"/>
         </w:tabs>
-        <w:ind w:left="1800" w:hanging="360"/>
-      </w:pPr>
-      <w:rPr/>
+        <w:ind w:left="0" w:hanging="0"/>
+      </w:pPr>
     </w:lvl>
     <w:lvl w:ilvl="4">
       <w:start w:val="1"/>
-      <w:numFmt w:val="decimal"/>
-      <w:lvlText w:val="%5."/>
+      <w:numFmt w:val="none"/>
+      <w:suff w:val="nothing"/>
+      <w:lvlText w:val=""/>
       <w:lvlJc w:val="left"/>
       <w:pPr>
         <w:tabs>
-          <w:tab w:val="num" w:pos="2160"/>
+          <w:tab w:val="num" w:pos="0"/>
         </w:tabs>
-        <w:ind w:left="2160" w:hanging="360"/>
-      </w:pPr>
-      <w:rPr/>
+        <w:ind w:left="0" w:hanging="0"/>
+      </w:pPr>
     </w:lvl>
     <w:lvl w:ilvl="5">
       <w:start w:val="1"/>
-      <w:numFmt w:val="decimal"/>
-      <w:lvlText w:val="%6."/>
+      <w:numFmt w:val="none"/>
+      <w:suff w:val="nothing"/>
+      <w:lvlText w:val=""/>
       <w:lvlJc w:val="left"/>
       <w:pPr>
         <w:tabs>
-          <w:tab w:val="num" w:pos="2520"/>
+          <w:tab w:val="num" w:pos="0"/>
         </w:tabs>
-        <w:ind w:left="2520" w:hanging="360"/>
-      </w:pPr>
-      <w:rPr/>
+        <w:ind w:left="0" w:hanging="0"/>
+      </w:pPr>
     </w:lvl>
     <w:lvl w:ilvl="6">
       <w:start w:val="1"/>
-      <w:numFmt w:val="decimal"/>
-      <w:lvlText w:val="%7."/>
+      <w:numFmt w:val="none"/>
+      <w:suff w:val="nothing"/>
+      <w:lvlText w:val=""/>
       <w:lvlJc w:val="left"/>
       <w:pPr>
         <w:tabs>
-          <w:tab w:val="num" w:pos="2880"/>
+          <w:tab w:val="num" w:pos="0"/>
         </w:tabs>
-        <w:ind w:left="2880" w:hanging="360"/>
-      </w:pPr>
-      <w:rPr/>
+        <w:ind w:left="0" w:hanging="0"/>
+      </w:pPr>
     </w:lvl>
     <w:lvl w:ilvl="7">
       <w:start w:val="1"/>
-      <w:numFmt w:val="decimal"/>
-      <w:lvlText w:val="%8."/>
+      <w:numFmt w:val="none"/>
+      <w:suff w:val="nothing"/>
+      <w:lvlText w:val=""/>
       <w:lvlJc w:val="left"/>
       <w:pPr>
         <w:tabs>
-          <w:tab w:val="num" w:pos="3240"/>
+          <w:tab w:val="num" w:pos="0"/>
         </w:tabs>
-        <w:ind w:left="3240" w:hanging="360"/>
-      </w:pPr>
-      <w:rPr/>
+        <w:ind w:left="0" w:hanging="0"/>
+      </w:pPr>
     </w:lvl>
     <w:lvl w:ilvl="8">
       <w:start w:val="1"/>
-      <w:numFmt w:val="decimal"/>
-      <w:lvlText w:val="%9."/>
+      <w:numFmt w:val="none"/>
+      <w:suff w:val="nothing"/>
+      <w:lvlText w:val=""/>
       <w:lvlJc w:val="left"/>
       <w:pPr>
         <w:tabs>
-          <w:tab w:val="num" w:pos="3600"/>
+          <w:tab w:val="num" w:pos="0"/>
         </w:tabs>
-        <w:ind w:left="3600" w:hanging="360"/>
-      </w:pPr>
-      <w:rPr/>
+        <w:ind w:left="0" w:hanging="0"/>
+      </w:pPr>
     </w:lvl>
   </w:abstractNum>
   <w:abstractNum w:abstractNumId="2">
@@ -3929,6 +3619,125 @@
       <w:lvlJc w:val="left"/>
       <w:pPr>
         <w:tabs>
+          <w:tab w:val="num" w:pos="360"/>
+        </w:tabs>
+        <w:ind w:left="360" w:hanging="360"/>
+      </w:pPr>
+      <w:rPr/>
+    </w:lvl>
+    <w:lvl w:ilvl="1">
+      <w:start w:val="1"/>
+      <w:numFmt w:val="decimal"/>
+      <w:lvlText w:val="%2."/>
+      <w:lvlJc w:val="left"/>
+      <w:pPr>
+        <w:tabs>
+          <w:tab w:val="num" w:pos="1080"/>
+        </w:tabs>
+        <w:ind w:left="1080" w:hanging="360"/>
+      </w:pPr>
+      <w:rPr/>
+    </w:lvl>
+    <w:lvl w:ilvl="2">
+      <w:start w:val="1"/>
+      <w:numFmt w:val="decimal"/>
+      <w:lvlText w:val="%3."/>
+      <w:lvlJc w:val="left"/>
+      <w:pPr>
+        <w:tabs>
+          <w:tab w:val="num" w:pos="1440"/>
+        </w:tabs>
+        <w:ind w:left="1440" w:hanging="360"/>
+      </w:pPr>
+      <w:rPr/>
+    </w:lvl>
+    <w:lvl w:ilvl="3">
+      <w:start w:val="1"/>
+      <w:numFmt w:val="decimal"/>
+      <w:lvlText w:val="%4."/>
+      <w:lvlJc w:val="left"/>
+      <w:pPr>
+        <w:tabs>
+          <w:tab w:val="num" w:pos="1800"/>
+        </w:tabs>
+        <w:ind w:left="1800" w:hanging="360"/>
+      </w:pPr>
+      <w:rPr/>
+    </w:lvl>
+    <w:lvl w:ilvl="4">
+      <w:start w:val="1"/>
+      <w:numFmt w:val="decimal"/>
+      <w:lvlText w:val="%5."/>
+      <w:lvlJc w:val="left"/>
+      <w:pPr>
+        <w:tabs>
+          <w:tab w:val="num" w:pos="2160"/>
+        </w:tabs>
+        <w:ind w:left="2160" w:hanging="360"/>
+      </w:pPr>
+      <w:rPr/>
+    </w:lvl>
+    <w:lvl w:ilvl="5">
+      <w:start w:val="1"/>
+      <w:numFmt w:val="decimal"/>
+      <w:lvlText w:val="%6."/>
+      <w:lvlJc w:val="left"/>
+      <w:pPr>
+        <w:tabs>
+          <w:tab w:val="num" w:pos="2520"/>
+        </w:tabs>
+        <w:ind w:left="2520" w:hanging="360"/>
+      </w:pPr>
+      <w:rPr/>
+    </w:lvl>
+    <w:lvl w:ilvl="6">
+      <w:start w:val="1"/>
+      <w:numFmt w:val="decimal"/>
+      <w:lvlText w:val="%7."/>
+      <w:lvlJc w:val="left"/>
+      <w:pPr>
+        <w:tabs>
+          <w:tab w:val="num" w:pos="2880"/>
+        </w:tabs>
+        <w:ind w:left="2880" w:hanging="360"/>
+      </w:pPr>
+      <w:rPr/>
+    </w:lvl>
+    <w:lvl w:ilvl="7">
+      <w:start w:val="1"/>
+      <w:numFmt w:val="decimal"/>
+      <w:lvlText w:val="%8."/>
+      <w:lvlJc w:val="left"/>
+      <w:pPr>
+        <w:tabs>
+          <w:tab w:val="num" w:pos="3240"/>
+        </w:tabs>
+        <w:ind w:left="3240" w:hanging="360"/>
+      </w:pPr>
+      <w:rPr/>
+    </w:lvl>
+    <w:lvl w:ilvl="8">
+      <w:start w:val="1"/>
+      <w:numFmt w:val="decimal"/>
+      <w:lvlText w:val="%9."/>
+      <w:lvlJc w:val="left"/>
+      <w:pPr>
+        <w:tabs>
+          <w:tab w:val="num" w:pos="3600"/>
+        </w:tabs>
+        <w:ind w:left="3600" w:hanging="360"/>
+      </w:pPr>
+      <w:rPr/>
+    </w:lvl>
+  </w:abstractNum>
+  <w:abstractNum w:abstractNumId="3">
+    <w:lvl w:ilvl="0">
+      <w:start w:val="1"/>
+      <w:numFmt w:val="decimal"/>
+      <w:lvlText w:val="[%1]"/>
+      <w:lvlJc w:val="left"/>
+      <w:pPr>
+        <w:tabs>
           <w:tab w:val="num" w:pos="0"/>
         </w:tabs>
         <w:ind w:left="1080" w:hanging="360"/>
@@ -4040,7 +3849,7 @@
       <w:rPr/>
     </w:lvl>
   </w:abstractNum>
-  <w:abstractNum w:abstractNumId="3">
+  <w:abstractNum w:abstractNumId="4">
     <w:lvl w:ilvl="0">
       <w:numFmt w:val="bullet"/>
       <w:lvlText w:val=""/>
@@ -4174,125 +3983,6 @@
       <w:rPr>
         <w:rFonts w:ascii="Symbol" w:hAnsi="Symbol" w:cs="Symbol" w:hint="default"/>
       </w:rPr>
-    </w:lvl>
-  </w:abstractNum>
-  <w:abstractNum w:abstractNumId="4">
-    <w:lvl w:ilvl="0">
-      <w:start w:val="1"/>
-      <w:numFmt w:val="none"/>
-      <w:suff w:val="nothing"/>
-      <w:lvlText w:val=""/>
-      <w:lvlJc w:val="left"/>
-      <w:pPr>
-        <w:tabs>
-          <w:tab w:val="num" w:pos="0"/>
-        </w:tabs>
-        <w:ind w:left="0" w:hanging="0"/>
-      </w:pPr>
-    </w:lvl>
-    <w:lvl w:ilvl="1">
-      <w:start w:val="1"/>
-      <w:numFmt w:val="none"/>
-      <w:suff w:val="nothing"/>
-      <w:lvlText w:val=""/>
-      <w:lvlJc w:val="left"/>
-      <w:pPr>
-        <w:tabs>
-          <w:tab w:val="num" w:pos="0"/>
-        </w:tabs>
-        <w:ind w:left="0" w:hanging="0"/>
-      </w:pPr>
-    </w:lvl>
-    <w:lvl w:ilvl="2">
-      <w:start w:val="1"/>
-      <w:numFmt w:val="none"/>
-      <w:suff w:val="nothing"/>
-      <w:lvlText w:val=""/>
-      <w:lvlJc w:val="left"/>
-      <w:pPr>
-        <w:tabs>
-          <w:tab w:val="num" w:pos="0"/>
-        </w:tabs>
-        <w:ind w:left="0" w:hanging="0"/>
-      </w:pPr>
-    </w:lvl>
-    <w:lvl w:ilvl="3">
-      <w:start w:val="1"/>
-      <w:numFmt w:val="none"/>
-      <w:suff w:val="nothing"/>
-      <w:lvlText w:val=""/>
-      <w:lvlJc w:val="left"/>
-      <w:pPr>
-        <w:tabs>
-          <w:tab w:val="num" w:pos="0"/>
-        </w:tabs>
-        <w:ind w:left="0" w:hanging="0"/>
-      </w:pPr>
-    </w:lvl>
-    <w:lvl w:ilvl="4">
-      <w:start w:val="1"/>
-      <w:numFmt w:val="none"/>
-      <w:suff w:val="nothing"/>
-      <w:lvlText w:val=""/>
-      <w:lvlJc w:val="left"/>
-      <w:pPr>
-        <w:tabs>
-          <w:tab w:val="num" w:pos="0"/>
-        </w:tabs>
-        <w:ind w:left="0" w:hanging="0"/>
-      </w:pPr>
-    </w:lvl>
-    <w:lvl w:ilvl="5">
-      <w:start w:val="1"/>
-      <w:numFmt w:val="none"/>
-      <w:suff w:val="nothing"/>
-      <w:lvlText w:val=""/>
-      <w:lvlJc w:val="left"/>
-      <w:pPr>
-        <w:tabs>
-          <w:tab w:val="num" w:pos="0"/>
-        </w:tabs>
-        <w:ind w:left="0" w:hanging="0"/>
-      </w:pPr>
-    </w:lvl>
-    <w:lvl w:ilvl="6">
-      <w:start w:val="1"/>
-      <w:numFmt w:val="none"/>
-      <w:suff w:val="nothing"/>
-      <w:lvlText w:val=""/>
-      <w:lvlJc w:val="left"/>
-      <w:pPr>
-        <w:tabs>
-          <w:tab w:val="num" w:pos="0"/>
-        </w:tabs>
-        <w:ind w:left="0" w:hanging="0"/>
-      </w:pPr>
-    </w:lvl>
-    <w:lvl w:ilvl="7">
-      <w:start w:val="1"/>
-      <w:numFmt w:val="none"/>
-      <w:suff w:val="nothing"/>
-      <w:lvlText w:val=""/>
-      <w:lvlJc w:val="left"/>
-      <w:pPr>
-        <w:tabs>
-          <w:tab w:val="num" w:pos="0"/>
-        </w:tabs>
-        <w:ind w:left="0" w:hanging="0"/>
-      </w:pPr>
-    </w:lvl>
-    <w:lvl w:ilvl="8">
-      <w:start w:val="1"/>
-      <w:numFmt w:val="none"/>
-      <w:suff w:val="nothing"/>
-      <w:lvlText w:val=""/>
-      <w:lvlJc w:val="left"/>
-      <w:pPr>
-        <w:tabs>
-          <w:tab w:val="num" w:pos="0"/>
-        </w:tabs>
-        <w:ind w:left="0" w:hanging="0"/>
-      </w:pPr>
     </w:lvl>
   </w:abstractNum>
   <w:num w:numId="1">
@@ -5145,7 +4835,7 @@
     <w:pPr>
       <w:numPr>
         <w:ilvl w:val="0"/>
-        <w:numId w:val="1"/>
+        <w:numId w:val="2"/>
       </w:numPr>
       <w:spacing w:lineRule="exact" w:line="240" w:before="0" w:after="0"/>
       <w:jc w:val="both"/>

</xml_diff>

<commit_message>
Updating the notebook and paper according to the previous commit.
</commit_message>
<xml_diff>
--- a/papers/paper_14pesxm_vidianos_giannitsis_vol2.docx
+++ b/papers/paper_14pesxm_vidianos_giannitsis_vol2.docx
@@ -1970,24 +1970,7 @@
           <w:vertAlign w:val="baseline"/>
           <w:lang w:val="el-GR"/>
         </w:rPr>
-        <w:t xml:space="preserve">ΒΙΟΑΠΟΔΟΜΗΣΗ ΥΠΟΛΕΙΜΜΑΤΩΝ ΤΡΟΦΩΝ – </w:t>
-      </w:r>
-      <w:r>
-        <w:rPr>
-          <w:rFonts w:cs="Calibri" w:ascii="Calibri" w:hAnsi="Calibri" w:cstheme="minorHAnsi"/>
-          <w:b/>
-          <w:bCs/>
-          <w:i w:val="false"/>
-          <w:iCs w:val="false"/>
-          <w:color w:themeColor="text1" w:val="auto"/>
-          <w:position w:val="0"/>
-          <w:sz w:val="24"/>
-          <w:sz w:val="24"/>
-          <w:szCs w:val="24"/>
-          <w:vertAlign w:val="baseline"/>
-          <w:lang w:val="el-GR"/>
-        </w:rPr>
-        <w:t>ΠΙΛΟΤΙΚΗ ΚΛΙΜΑΚΑ</w:t>
+        <w:t>ΒΙΟΑΠΟΔΟΜΗΣΗ ΥΠΟΛΕΙΜΜΑΤΩΝ ΤΡΟΦΩΝ – ΠΙΛΟΤΙΚΗ ΚΛΙΜΑΚΑ</w:t>
       </w:r>
     </w:p>
     <w:p>
@@ -2071,7 +2054,19 @@
           <w:sz w:val="24"/>
           <w:lang w:bidi="ar-SA"/>
         </w:rPr>
-        <w:t xml:space="preserve"> 3192.3 mg/L και έναν λόγο sCOD/tCOD 46.</w:t>
+        <w:t xml:space="preserve"> 3192.3 mg/L και έναν λόγο sCOD/tCOD 46.1 </w:t>
+      </w:r>
+      <w:r>
+        <w:rPr>
+          <w:rFonts w:eastAsia="Times New Roman" w:cs="Times New Roman" w:ascii="DejaVu Sans" w:hAnsi="DejaVu Sans"/>
+          <w:b w:val="false"/>
+          <w:bCs w:val="false"/>
+          <w:color w:themeColor="text1" w:val="auto"/>
+          <w:kern w:val="0"/>
+          <w:sz w:val="24"/>
+          <w:lang w:bidi="ar-SA"/>
+        </w:rPr>
+        <w:t>±</w:t>
       </w:r>
       <w:r>
         <w:rPr>
@@ -2083,7 +2078,19 @@
           <w:sz w:val="24"/>
           <w:lang w:bidi="ar-SA"/>
         </w:rPr>
-        <w:t>1</w:t>
+        <w:t xml:space="preserve"> 12.2 (%). Σε αυτή την κλίμακα, η τροφοδοσία οφείλεται σε μεγάλο βαθμό στα υπολείμματα που παρήγαγε κάθε ημέρα το εστιατόριο, τα οποία δεν ήταν ακριβώς ίδια και για αυτό υπάρχει και μία σχετικά μεγάλη τυπική απόκλιση στα αποτελέσματα. Αυξάνοντας την αραίωση στα 5.7 kg νερού/kg FW και διατηρώντας τα υπόλοιπα σταθερά, παρατηρήθηκε μία μείωση στο sCOD στα 4981.0 </w:t>
+      </w:r>
+      <w:r>
+        <w:rPr>
+          <w:rFonts w:eastAsia="Times New Roman" w:cs="Times New Roman" w:ascii="DejaVu Sans" w:hAnsi="DejaVu Sans"/>
+          <w:b w:val="false"/>
+          <w:bCs w:val="false"/>
+          <w:color w:themeColor="text1" w:val="auto"/>
+          <w:kern w:val="0"/>
+          <w:sz w:val="24"/>
+          <w:lang w:bidi="ar-SA"/>
+        </w:rPr>
+        <w:t>±</w:t>
       </w:r>
       <w:r>
         <w:rPr>
@@ -2095,7 +2102,7 @@
           <w:sz w:val="24"/>
           <w:lang w:bidi="ar-SA"/>
         </w:rPr>
-        <w:t xml:space="preserve"> </w:t>
+        <w:t xml:space="preserve"> 1288.7 mg/L, αλλά ο λόγος sCOD/tCOD ήταν 39.2 </w:t>
       </w:r>
       <w:r>
         <w:rPr>
@@ -2119,7 +2126,19 @@
           <w:sz w:val="24"/>
           <w:lang w:bidi="ar-SA"/>
         </w:rPr>
-        <w:t xml:space="preserve"> 12.</w:t>
+        <w:t xml:space="preserve"> 10.4 (%), τιμή η οποία δεν έχει στατιστικά σημαντική διαφορά με το προηγούμενο πείραμα (p-Value = 0.86). Οπότε, δεν μπορεί να βγεί συμπέρασμα για το αν η αλλαγή στην αραίωση επηρέασε σημαντικά την βιοαποδόμηση. Στο τρίτο πείραμα, χρειάστηκε να μειωθεί η τροφοδοσία σε 25 kg FW/day λόγω μειωμένης παραγωγής υπολειμμάτων από το εστιατόριο. Δοκιμάστηκε η προσθήκη διπλάσιας ποσότητας ενζύμων, δηλαδή 0.1 L μιξ/kg FW ενώ η αραίωση ήταν 8.9 kg νερού/kg FW. Το sCOD του πειράματος αυτού ήταν 3609.3 </w:t>
+      </w:r>
+      <w:r>
+        <w:rPr>
+          <w:rFonts w:eastAsia="Times New Roman" w:cs="Times New Roman" w:ascii="DejaVu Sans" w:hAnsi="DejaVu Sans"/>
+          <w:b w:val="false"/>
+          <w:bCs w:val="false"/>
+          <w:color w:themeColor="text1" w:val="auto"/>
+          <w:kern w:val="0"/>
+          <w:sz w:val="24"/>
+          <w:lang w:bidi="ar-SA"/>
+        </w:rPr>
+        <w:t>±</w:t>
       </w:r>
       <w:r>
         <w:rPr>
@@ -2131,7 +2150,19 @@
           <w:sz w:val="24"/>
           <w:lang w:bidi="ar-SA"/>
         </w:rPr>
-        <w:t>2</w:t>
+        <w:t xml:space="preserve"> 1993.0 mg/L ενώ ο λόγος sCOD/tCOD ήταν 32.7 </w:t>
+      </w:r>
+      <w:r>
+        <w:rPr>
+          <w:rFonts w:eastAsia="Times New Roman" w:cs="Times New Roman" w:ascii="DejaVu Sans" w:hAnsi="DejaVu Sans"/>
+          <w:b w:val="false"/>
+          <w:bCs w:val="false"/>
+          <w:color w:themeColor="text1" w:val="auto"/>
+          <w:kern w:val="0"/>
+          <w:sz w:val="24"/>
+          <w:lang w:bidi="ar-SA"/>
+        </w:rPr>
+        <w:t>±</w:t>
       </w:r>
       <w:r>
         <w:rPr>
@@ -2143,139 +2174,7 @@
           <w:sz w:val="24"/>
           <w:lang w:bidi="ar-SA"/>
         </w:rPr>
-        <w:t xml:space="preserve"> (%). </w:t>
-      </w:r>
-      <w:r>
-        <w:rPr>
-          <w:rFonts w:eastAsia="Times New Roman" w:cs="Times New Roman" w:ascii="Calibri" w:hAnsi="Calibri"/>
-          <w:b w:val="false"/>
-          <w:bCs w:val="false"/>
-          <w:color w:themeColor="text1" w:val="auto"/>
-          <w:kern w:val="0"/>
-          <w:sz w:val="24"/>
-          <w:lang w:bidi="ar-SA"/>
-        </w:rPr>
-        <w:t xml:space="preserve">Σε αυτή την κλίμακα, η τροφοδοσία οφείλεται σε μεγάλο βαθμό στα υπολείμματα που παρήγαγε κάθε ημέρα το εστιατόριο, τα οποία δεν ήταν ακριβώς ίδια και για αυτό υπάρχει και μία σχετικά μεγάλη τυπική απόκλιση στα αποτελέσματα. Αυξάνοντας την αραίωση στα 5.7 kg νερού/kg FW και διατηρώντας τα υπόλοιπα σταθερά, παρατηρήθηκε μία μείωση στο sCOD στα 4981.0 </w:t>
-      </w:r>
-      <w:r>
-        <w:rPr>
-          <w:rFonts w:eastAsia="Times New Roman" w:cs="Times New Roman" w:ascii="DejaVu Sans" w:hAnsi="DejaVu Sans"/>
-          <w:b w:val="false"/>
-          <w:bCs w:val="false"/>
-          <w:color w:themeColor="text1" w:val="auto"/>
-          <w:kern w:val="0"/>
-          <w:sz w:val="24"/>
-          <w:lang w:bidi="ar-SA"/>
-        </w:rPr>
-        <w:t>±</w:t>
-      </w:r>
-      <w:r>
-        <w:rPr>
-          <w:rFonts w:eastAsia="Times New Roman" w:cs="Times New Roman" w:ascii="Calibri" w:hAnsi="Calibri"/>
-          <w:b w:val="false"/>
-          <w:bCs w:val="false"/>
-          <w:color w:themeColor="text1" w:val="auto"/>
-          <w:kern w:val="0"/>
-          <w:sz w:val="24"/>
-          <w:lang w:bidi="ar-SA"/>
-        </w:rPr>
-        <w:t xml:space="preserve"> 1288.7 mg/L, αλλά ο λόγος sCOD/tCOD ήταν 39.2 </w:t>
-      </w:r>
-      <w:r>
-        <w:rPr>
-          <w:rFonts w:eastAsia="Times New Roman" w:cs="Times New Roman" w:ascii="DejaVu Sans" w:hAnsi="DejaVu Sans"/>
-          <w:b w:val="false"/>
-          <w:bCs w:val="false"/>
-          <w:color w:themeColor="text1" w:val="auto"/>
-          <w:kern w:val="0"/>
-          <w:sz w:val="24"/>
-          <w:lang w:bidi="ar-SA"/>
-        </w:rPr>
-        <w:t>±</w:t>
-      </w:r>
-      <w:r>
-        <w:rPr>
-          <w:rFonts w:eastAsia="Times New Roman" w:cs="Times New Roman" w:ascii="Calibri" w:hAnsi="Calibri"/>
-          <w:b w:val="false"/>
-          <w:bCs w:val="false"/>
-          <w:color w:themeColor="text1" w:val="auto"/>
-          <w:kern w:val="0"/>
-          <w:sz w:val="24"/>
-          <w:lang w:bidi="ar-SA"/>
-        </w:rPr>
-        <w:t xml:space="preserve"> 10.4 (%), τιμή η οποία δεν έχει στατιστικά σημαντική διαφορά με το προηγούμενο πείραμα (p-Value = 0.86). Οπότε, δεν μπορεί να βγεί συμπέρασμα για το αν η αλλαγή στην αραίωση επηρέασε σημαντικά την βιοαποδόμηση. </w:t>
-      </w:r>
-      <w:r>
-        <w:rPr>
-          <w:rFonts w:eastAsia="Times New Roman" w:cs="Times New Roman" w:ascii="Calibri" w:hAnsi="Calibri"/>
-          <w:b w:val="false"/>
-          <w:bCs w:val="false"/>
-          <w:color w:themeColor="text1" w:val="auto"/>
-          <w:kern w:val="0"/>
-          <w:sz w:val="24"/>
-          <w:lang w:bidi="ar-SA"/>
-        </w:rPr>
-        <w:t xml:space="preserve">Στο τρίτο πείραμα, χρειάστηκε να μειωθεί η τροφοδοσία σε 25 kg FW/day λόγω μειωμένης παραγωγής υπολειμμάτων από το εστιατόριο. Δοκιμάστηκε η προσθήκη διπλάσιας ποσότητας ενζύμων, δηλαδή 0.1 L μιξ/kg FW ενώ η αραίωση ήταν 8.9 kg νερού/kg FW. Το sCOD του πειράματος αυτού ήταν 3609.3 </w:t>
-      </w:r>
-      <w:r>
-        <w:rPr>
-          <w:rFonts w:eastAsia="Times New Roman" w:cs="Times New Roman" w:ascii="DejaVu Sans" w:hAnsi="DejaVu Sans"/>
-          <w:b w:val="false"/>
-          <w:bCs w:val="false"/>
-          <w:color w:themeColor="text1" w:val="auto"/>
-          <w:kern w:val="0"/>
-          <w:sz w:val="24"/>
-          <w:lang w:bidi="ar-SA"/>
-        </w:rPr>
-        <w:t>±</w:t>
-      </w:r>
-      <w:r>
-        <w:rPr>
-          <w:rFonts w:eastAsia="Times New Roman" w:cs="Times New Roman" w:ascii="Calibri" w:hAnsi="Calibri"/>
-          <w:b w:val="false"/>
-          <w:bCs w:val="false"/>
-          <w:color w:themeColor="text1" w:val="auto"/>
-          <w:kern w:val="0"/>
-          <w:sz w:val="24"/>
-          <w:lang w:bidi="ar-SA"/>
-        </w:rPr>
-        <w:t xml:space="preserve"> 1993.0 mg/L ενώ ο λόγος sCOD/tCOD ήταν 32.7 </w:t>
-      </w:r>
-      <w:r>
-        <w:rPr>
-          <w:rFonts w:eastAsia="Times New Roman" w:cs="Times New Roman" w:ascii="DejaVu Sans" w:hAnsi="DejaVu Sans"/>
-          <w:b w:val="false"/>
-          <w:bCs w:val="false"/>
-          <w:color w:themeColor="text1" w:val="auto"/>
-          <w:kern w:val="0"/>
-          <w:sz w:val="24"/>
-          <w:lang w:bidi="ar-SA"/>
-        </w:rPr>
-        <w:t>±</w:t>
-      </w:r>
-      <w:r>
-        <w:rPr>
-          <w:rFonts w:eastAsia="Times New Roman" w:cs="Times New Roman" w:ascii="Calibri" w:hAnsi="Calibri"/>
-          <w:b w:val="false"/>
-          <w:bCs w:val="false"/>
-          <w:color w:themeColor="text1" w:val="auto"/>
-          <w:kern w:val="0"/>
-          <w:sz w:val="24"/>
-          <w:lang w:bidi="ar-SA"/>
-        </w:rPr>
-        <w:t xml:space="preserve"> 10.3 (%). Ο λόγος αυτός είναι μικρότερος από αυτούς των δύο παραπάνω πειραμάτων (p-Value = 0.0002 και 0.0011 για το 1ο και 2ο πείραμα αντίστοιχα) με συμπέρασμα ότι αυτή η ποσότητα μιξ δεν βοηθάει στην υδρόλυση. Με βάση τα αποτελέσματα της εργαστηριακής κλίμακας, η αναλογία αυτή, η οποία είναι αντίστοιχη των 2 ml σε εκείνη την κλίμακα, βοήθησε στην παραγωγή περισσότερων προιόντων ζύμωσης. Οπότε συμπεραίνεται πως η υδρόλυση και η ζύμωση δεν έχουν τις ίδιες βέλτιστες συνθήκες λειτουργίας. </w:t>
-      </w:r>
-      <w:r>
-        <w:rPr>
-          <w:rFonts w:eastAsia="Times New Roman" w:cs="Times New Roman" w:ascii="Calibri" w:hAnsi="Calibri"/>
-          <w:b w:val="false"/>
-          <w:bCs w:val="false"/>
-          <w:color w:themeColor="text1" w:val="auto"/>
-          <w:kern w:val="0"/>
-          <w:sz w:val="24"/>
-          <w:lang w:bidi="ar-SA"/>
-        </w:rPr>
-        <w:t>Στα πειράματα αναερόβιας χώνευσης θα διαπιστωθεί πόσο επηρεάζει το κάθε ένα την παραγωγή μεθανίου.</w:t>
+        <w:t xml:space="preserve"> 10.3 (%). Ο λόγος αυτός είναι μικρότερος από αυτούς των δύο παραπάνω πειραμάτων (p-Value = 0.0002 και 0.0011 για το 1ο και 2ο πείραμα αντίστοιχα) με συμπέρασμα ότι αυτή η ποσότητα μιξ δεν βοηθάει στην υδρόλυση. Με βάση τα αποτελέσματα της εργαστηριακής κλίμακας, η αναλογία αυτή, η οποία είναι αντίστοιχη των 2 ml σε εκείνη την κλίμακα, βοήθησε στην παραγωγή περισσότερων προιόντων ζύμωσης. Οπότε συμπεραίνεται πως η υδρόλυση και η ζύμωση δεν έχουν τις ίδιες βέλτιστες συνθήκες λειτουργίας. Στα πειράματα αναερόβιας χώνευσης θα διαπιστωθεί πόσο επηρεάζει το κάθε ένα την παραγωγή μεθανίου.</w:t>
       </w:r>
     </w:p>
     <w:p>
@@ -2301,8 +2200,16 @@
       </w:pPr>
       <w:r>
         <w:rPr>
-          <w:i w:val="false"/>
-          <w:iCs w:val="false"/>
+          <w:rFonts w:cs="Calibri" w:cstheme="minorHAnsi" w:ascii="Calibri" w:hAnsi="Calibri"/>
+          <w:b/>
+          <w:bCs/>
+          <w:color w:themeColor="text1" w:val="auto"/>
+          <w:position w:val="0"/>
+          <w:sz w:val="24"/>
+          <w:sz w:val="24"/>
+          <w:szCs w:val="24"/>
+          <w:vertAlign w:val="baseline"/>
+          <w:lang w:val="el-GR"/>
         </w:rPr>
       </w:r>
     </w:p>
@@ -2353,9 +2260,16 @@
         </w:rPr>
       </w:pPr>
       <w:r>
-        <w:rPr/>
+        <w:rPr>
+          <w:rFonts w:cs="Calibri" w:cstheme="minorHAnsi" w:ascii="Calibri" w:hAnsi="Calibri"/>
+          <w:b/>
+          <w:bCs/>
+          <w:sz w:val="24"/>
+          <w:szCs w:val="24"/>
+          <w:lang w:val="el-GR"/>
+        </w:rPr>
         <w:drawing>
-          <wp:anchor behindDoc="0" distT="0" distB="0" distL="0" distR="0" simplePos="0" locked="0" layoutInCell="0" allowOverlap="1" relativeHeight="9">
+          <wp:anchor behindDoc="0" distT="0" distB="0" distL="0" distR="0" simplePos="0" locked="0" layoutInCell="0" allowOverlap="1" relativeHeight="5">
             <wp:simplePos x="0" y="0"/>
             <wp:positionH relativeFrom="column">
               <wp:align>center</wp:align>
@@ -2474,7 +2388,7 @@
         <w:widowControl w:val="false"/>
         <w:numPr>
           <w:ilvl w:val="0"/>
-          <w:numId w:val="4"/>
+          <w:numId w:val="3"/>
         </w:numPr>
         <w:suppressAutoHyphens w:val="true"/>
         <w:bidi w:val="0"/>
@@ -2504,7 +2418,7 @@
         <w:widowControl w:val="false"/>
         <w:numPr>
           <w:ilvl w:val="0"/>
-          <w:numId w:val="4"/>
+          <w:numId w:val="3"/>
         </w:numPr>
         <w:suppressAutoHyphens w:val="true"/>
         <w:bidi w:val="0"/>
@@ -2534,7 +2448,7 @@
         <w:widowControl w:val="false"/>
         <w:numPr>
           <w:ilvl w:val="0"/>
-          <w:numId w:val="4"/>
+          <w:numId w:val="3"/>
         </w:numPr>
         <w:suppressAutoHyphens w:val="true"/>
         <w:bidi w:val="0"/>
@@ -2609,7 +2523,7 @@
       </w:pPr>
       <w:r>
         <w:drawing>
-          <wp:anchor behindDoc="0" distT="0" distB="0" distL="0" distR="0" simplePos="0" locked="0" layoutInCell="0" allowOverlap="1" relativeHeight="8">
+          <wp:anchor behindDoc="0" distT="0" distB="0" distL="0" distR="0" simplePos="0" locked="0" layoutInCell="0" allowOverlap="1" relativeHeight="4">
             <wp:simplePos x="0" y="0"/>
             <wp:positionH relativeFrom="column">
               <wp:align>center</wp:align>
@@ -2617,7 +2531,7 @@
             <wp:positionV relativeFrom="paragraph">
               <wp:posOffset>635</wp:posOffset>
             </wp:positionV>
-            <wp:extent cx="6201410" cy="3723005"/>
+            <wp:extent cx="5543550" cy="3328035"/>
             <wp:effectExtent l="0" t="0" r="0" b="0"/>
             <wp:wrapSquare wrapText="largest"/>
             <wp:docPr id="4" name="Image2" descr=""/>
@@ -2648,7 +2562,7 @@
                   <pic:spPr bwMode="auto">
                     <a:xfrm>
                       <a:off x="0" y="0"/>
-                      <a:ext cx="6201410" cy="3723005"/>
+                      <a:ext cx="5543550" cy="3328035"/>
                     </a:xfrm>
                     <a:prstGeom prst="rect">
                       <a:avLst/>
@@ -2670,55 +2584,19 @@
           <w:sz w:val="22"/>
           <w:lang w:val="el-GR"/>
         </w:rPr>
-        <w:t xml:space="preserve">Σχήμα </w:t>
+        <w:t>Σχήμα 6.</w:t>
       </w:r>
       <w:r>
         <w:rPr>
           <w:rFonts w:cs="Times New Roman"/>
-          <w:b/>
+          <w:b w:val="false"/>
           <w:bCs w:val="false"/>
           <w:i/>
           <w:color w:themeColor="text1" w:val="auto"/>
           <w:sz w:val="22"/>
           <w:lang w:val="el-GR"/>
         </w:rPr>
-        <w:t>6.</w:t>
-      </w:r>
-      <w:r>
-        <w:rPr>
-          <w:rFonts w:cs="Times New Roman"/>
-          <w:b w:val="false"/>
-          <w:bCs w:val="false"/>
-          <w:i/>
-          <w:color w:themeColor="text1" w:val="auto"/>
-          <w:sz w:val="22"/>
-          <w:lang w:val="el-GR"/>
-        </w:rPr>
-        <w:t xml:space="preserve"> Αποτελέσματα</w:t>
-      </w:r>
-      <w:r>
-        <w:rPr>
-          <w:rFonts w:cs="Times New Roman"/>
-          <w:b w:val="false"/>
-          <w:bCs w:val="false"/>
-          <w:i/>
-          <w:color w:themeColor="text1" w:val="auto"/>
-          <w:sz w:val="22"/>
-          <w:lang w:val="el-GR"/>
-        </w:rPr>
-        <w:t xml:space="preserve"> δεύτερου</w:t>
-      </w:r>
-      <w:r>
-        <w:rPr>
-          <w:rFonts w:cs="Times New Roman"/>
-          <w:b w:val="false"/>
-          <w:bCs w:val="false"/>
-          <w:i/>
-          <w:color w:themeColor="text1" w:val="auto"/>
-          <w:sz w:val="22"/>
-          <w:lang w:val="el-GR"/>
-        </w:rPr>
-        <w:t xml:space="preserve"> κύκλου αναερόβιας χώνευσης</w:t>
+        <w:t xml:space="preserve"> Αποτελέσματα δεύτερου κύκλου αναερόβιας χώνευσης</w:t>
       </w:r>
     </w:p>
     <w:p>
@@ -2751,6 +2629,243 @@
       <w:pPr>
         <w:pStyle w:val="BodyText"/>
         <w:widowControl w:val="false"/>
+        <w:suppressAutoHyphens w:val="true"/>
+        <w:bidi w:val="0"/>
+        <w:spacing w:lineRule="auto" w:line="240" w:before="240" w:after="60"/>
+        <w:rPr>
+          <w:rFonts w:ascii="Calibri" w:hAnsi="Calibri" w:cs="Times New Roman" w:asciiTheme="minorHAnsi" w:hAnsiTheme="minorHAnsi"/>
+          <w:b w:val="false"/>
+          <w:bCs w:val="false"/>
+          <w:color w:themeColor="text1" w:val="auto"/>
+          <w:sz w:val="24"/>
+        </w:rPr>
+      </w:pPr>
+      <w:r>
+        <w:rPr>
+          <w:rFonts w:cs="Times New Roman" w:ascii="Calibri" w:hAnsi="Calibri" w:asciiTheme="minorHAnsi" w:hAnsiTheme="minorHAnsi"/>
+          <w:b w:val="false"/>
+          <w:bCs w:val="false"/>
+          <w:color w:themeColor="text1" w:val="auto"/>
+          <w:sz w:val="24"/>
+        </w:rPr>
+        <w:t>Τέλος, έγινε και ένα πείραμα αναερόβιας χώνευσης χρησιμοποιώντας τα υδρολύματα της πιλοτικής μονάδας για να διαπιστωθεί εάν τα παραπάνω συμπεράσματα μπορούν να αναπαραχθούν σε πιλοτική κλίμακα. Για το πείραμα αυτό χρησιμοποιήθηκε η 2η λάσπη, η οποία βρέθηκε πως ήταν και η πιο ενεργή.</w:t>
+      </w:r>
+    </w:p>
+    <w:p>
+      <w:pPr>
+        <w:pStyle w:val="BodyText"/>
+        <w:widowControl w:val="false"/>
+        <w:suppressAutoHyphens w:val="true"/>
+        <w:bidi w:val="0"/>
+        <w:spacing w:lineRule="auto" w:line="240" w:before="240" w:after="60"/>
+        <w:rPr>
+          <w:rFonts w:ascii="Calibri" w:hAnsi="Calibri" w:cs="Times New Roman" w:asciiTheme="minorHAnsi" w:hAnsiTheme="minorHAnsi"/>
+          <w:b w:val="false"/>
+          <w:bCs w:val="false"/>
+          <w:color w:themeColor="text1" w:val="auto"/>
+          <w:sz w:val="24"/>
+        </w:rPr>
+      </w:pPr>
+      <w:r>
+        <w:rPr/>
+        <w:drawing>
+          <wp:anchor behindDoc="0" distT="0" distB="0" distL="0" distR="0" simplePos="0" locked="0" layoutInCell="0" allowOverlap="1" relativeHeight="10">
+            <wp:simplePos x="0" y="0"/>
+            <wp:positionH relativeFrom="column">
+              <wp:align>center</wp:align>
+            </wp:positionH>
+            <wp:positionV relativeFrom="paragraph">
+              <wp:posOffset>635</wp:posOffset>
+            </wp:positionV>
+            <wp:extent cx="6120130" cy="3674110"/>
+            <wp:effectExtent l="0" t="0" r="0" b="0"/>
+            <wp:wrapSquare wrapText="largest"/>
+            <wp:docPr id="5" name="Image3" descr=""/>
+            <wp:cNvGraphicFramePr>
+              <a:graphicFrameLocks xmlns:a="http://schemas.openxmlformats.org/drawingml/2006/main" noChangeAspect="1"/>
+            </wp:cNvGraphicFramePr>
+            <a:graphic xmlns:a="http://schemas.openxmlformats.org/drawingml/2006/main">
+              <a:graphicData uri="http://schemas.openxmlformats.org/drawingml/2006/picture">
+                <pic:pic xmlns:pic="http://schemas.openxmlformats.org/drawingml/2006/picture">
+                  <pic:nvPicPr>
+                    <pic:cNvPr id="5" name="Image3" descr=""/>
+                    <pic:cNvPicPr>
+                      <a:picLocks noChangeAspect="1" noChangeArrowheads="1"/>
+                    </pic:cNvPicPr>
+                  </pic:nvPicPr>
+                  <pic:blipFill>
+                    <a:blip r:embed="rId10">
+                      <a:extLst>
+                        <a:ext uri="{96DAC541-7B7A-43D3-8B79-37D633B846F1}">
+                          <asvg:svgBlip xmlns:asvg="http://schemas.microsoft.com/office/drawing/2016/SVG/main" r:embed="rId11"/>
+                        </a:ext>
+                      </a:extLst>
+                    </a:blip>
+                    <a:stretch>
+                      <a:fillRect/>
+                    </a:stretch>
+                  </pic:blipFill>
+                  <pic:spPr bwMode="auto">
+                    <a:xfrm>
+                      <a:off x="0" y="0"/>
+                      <a:ext cx="6120130" cy="3674110"/>
+                    </a:xfrm>
+                    <a:prstGeom prst="rect">
+                      <a:avLst/>
+                    </a:prstGeom>
+                  </pic:spPr>
+                </pic:pic>
+              </a:graphicData>
+            </a:graphic>
+          </wp:anchor>
+        </w:drawing>
+      </w:r>
+    </w:p>
+    <w:p>
+      <w:pPr>
+        <w:pStyle w:val="Normal"/>
+        <w:spacing w:lineRule="auto" w:line="240"/>
+        <w:rPr>
+          <w:rFonts w:ascii="Calibri" w:hAnsi="Calibri" w:cs="Times New Roman" w:asciiTheme="minorHAnsi" w:hAnsiTheme="minorHAnsi"/>
+          <w:i/>
+          <w:i/>
+          <w:color w:val="auto"/>
+          <w:sz w:val="22"/>
+          <w:lang w:val="el-GR"/>
+        </w:rPr>
+      </w:pPr>
+      <w:r>
+        <w:rPr>
+          <w:rFonts w:cs="Times New Roman"/>
+          <w:b/>
+          <w:bCs w:val="false"/>
+          <w:i/>
+          <w:color w:themeColor="text1" w:val="auto"/>
+          <w:sz w:val="22"/>
+          <w:lang w:val="el-GR"/>
+        </w:rPr>
+        <w:t xml:space="preserve">Σχήμα </w:t>
+      </w:r>
+      <w:r>
+        <w:rPr>
+          <w:rFonts w:cs="Times New Roman"/>
+          <w:b/>
+          <w:bCs w:val="false"/>
+          <w:i/>
+          <w:color w:themeColor="text1" w:val="auto"/>
+          <w:sz w:val="22"/>
+          <w:lang w:val="el-GR"/>
+        </w:rPr>
+        <w:t>7.</w:t>
+      </w:r>
+      <w:r>
+        <w:rPr>
+          <w:rFonts w:cs="Times New Roman"/>
+          <w:b w:val="false"/>
+          <w:bCs w:val="false"/>
+          <w:i/>
+          <w:color w:themeColor="text1" w:val="auto"/>
+          <w:sz w:val="22"/>
+          <w:lang w:val="el-GR"/>
+        </w:rPr>
+        <w:t xml:space="preserve"> Αποτελέσματα </w:t>
+      </w:r>
+      <w:r>
+        <w:rPr>
+          <w:rFonts w:cs="Times New Roman"/>
+          <w:b w:val="false"/>
+          <w:bCs w:val="false"/>
+          <w:i/>
+          <w:color w:themeColor="text1" w:val="auto"/>
+          <w:sz w:val="22"/>
+          <w:lang w:val="el-GR"/>
+        </w:rPr>
+        <w:t>αναερόβι</w:t>
+      </w:r>
+      <w:r>
+        <w:rPr>
+          <w:rFonts w:cs="Times New Roman"/>
+          <w:b w:val="false"/>
+          <w:bCs w:val="false"/>
+          <w:i/>
+          <w:color w:themeColor="text1" w:val="auto"/>
+          <w:sz w:val="22"/>
+          <w:lang w:val="el-GR"/>
+        </w:rPr>
+        <w:t xml:space="preserve">ας χώνευσης </w:t>
+      </w:r>
+      <w:r>
+        <w:rPr>
+          <w:rFonts w:cs="Times New Roman"/>
+          <w:b w:val="false"/>
+          <w:bCs w:val="false"/>
+          <w:i/>
+          <w:color w:themeColor="text1" w:val="auto"/>
+          <w:sz w:val="22"/>
+          <w:lang w:val="el-GR"/>
+        </w:rPr>
+        <w:t>με το υδρόλυμα της πιλοτικής μονάδας</w:t>
+      </w:r>
+    </w:p>
+    <w:p>
+      <w:pPr>
+        <w:pStyle w:val="BodyText"/>
+        <w:widowControl w:val="false"/>
+        <w:suppressAutoHyphens w:val="true"/>
+        <w:bidi w:val="0"/>
+        <w:spacing w:lineRule="auto" w:line="240" w:before="240" w:after="60"/>
+        <w:rPr>
+          <w:rFonts w:ascii="Calibri" w:hAnsi="Calibri" w:cs="Times New Roman" w:asciiTheme="minorHAnsi" w:hAnsiTheme="minorHAnsi"/>
+          <w:b w:val="false"/>
+          <w:bCs w:val="false"/>
+          <w:color w:themeColor="text1" w:val="auto"/>
+          <w:sz w:val="24"/>
+        </w:rPr>
+      </w:pPr>
+      <w:r>
+        <w:rPr>
+          <w:rFonts w:cs="Times New Roman" w:ascii="Calibri" w:hAnsi="Calibri" w:asciiTheme="minorHAnsi" w:hAnsiTheme="minorHAnsi"/>
+          <w:b w:val="false"/>
+          <w:bCs w:val="false"/>
+          <w:color w:themeColor="text1" w:val="auto"/>
+          <w:sz w:val="24"/>
+        </w:rPr>
+        <w:t xml:space="preserve">Το πείραμα αυτό είναι σε συμφωνία με τα προηγούμενα καθώς </w:t>
+      </w:r>
+      <w:r>
+        <w:rPr>
+          <w:rFonts w:cs="Times New Roman" w:ascii="Calibri" w:hAnsi="Calibri" w:asciiTheme="minorHAnsi" w:hAnsiTheme="minorHAnsi"/>
+          <w:b w:val="false"/>
+          <w:bCs w:val="false"/>
+          <w:color w:themeColor="text1" w:val="auto"/>
+          <w:sz w:val="24"/>
+        </w:rPr>
+        <w:t>φαίνεται πως η πράσινη καμπύλη, στην οποία χρησιμοποιήθηκε η ίδια αναλογία μιξ με FW με τα 2 ml της εργαστηριακής κλίμακας ξεκινάει ως η πιο γρήγορη ενώ μετά από κάποια στιγμή το άλλο υδρόλυμα, το οποίο έχει την ίδια αναλογία μιξ με FW με το 1 ml της εργαστηριακή κλίμακας, έγινε πιο γρήγορο και εν τέλει παρήγαγε και περισσότερο μεθάνιο.</w:t>
+      </w:r>
+    </w:p>
+    <w:p>
+      <w:pPr>
+        <w:pStyle w:val="BodyText"/>
+        <w:widowControl w:val="false"/>
+        <w:suppressAutoHyphens w:val="true"/>
+        <w:bidi w:val="0"/>
+        <w:spacing w:lineRule="auto" w:line="240" w:before="240" w:after="60"/>
+        <w:rPr>
+          <w:rFonts w:ascii="Calibri" w:hAnsi="Calibri" w:cs="Times New Roman" w:asciiTheme="minorHAnsi" w:hAnsiTheme="minorHAnsi"/>
+          <w:b w:val="false"/>
+          <w:bCs w:val="false"/>
+          <w:color w:themeColor="text1" w:val="auto"/>
+          <w:sz w:val="24"/>
+        </w:rPr>
+      </w:pPr>
+      <w:r>
+        <w:rPr/>
+      </w:r>
+    </w:p>
+    <w:p>
+      <w:pPr>
+        <w:pStyle w:val="BodyText"/>
+        <w:widowControl w:val="false"/>
         <w:spacing w:lineRule="auto" w:line="240" w:before="240" w:after="60"/>
         <w:rPr>
           <w:rFonts w:ascii="Calibri" w:hAnsi="Calibri" w:cs="Times New Roman" w:asciiTheme="minorHAnsi" w:hAnsiTheme="minorHAnsi"/>
@@ -2818,7 +2933,7 @@
         <w:widowControl/>
         <w:numPr>
           <w:ilvl w:val="0"/>
-          <w:numId w:val="3"/>
+          <w:numId w:val="2"/>
         </w:numPr>
         <w:suppressAutoHyphens w:val="true"/>
         <w:bidi w:val="0"/>
@@ -2901,7 +3016,7 @@
         <w:widowControl/>
         <w:numPr>
           <w:ilvl w:val="0"/>
-          <w:numId w:val="3"/>
+          <w:numId w:val="2"/>
         </w:numPr>
         <w:suppressAutoHyphens w:val="true"/>
         <w:bidi w:val="0"/>
@@ -2941,7 +3056,7 @@
         <w:widowControl/>
         <w:numPr>
           <w:ilvl w:val="0"/>
-          <w:numId w:val="3"/>
+          <w:numId w:val="2"/>
         </w:numPr>
         <w:suppressAutoHyphens w:val="true"/>
         <w:bidi w:val="0"/>
@@ -3013,7 +3128,7 @@
         <w:widowControl/>
         <w:numPr>
           <w:ilvl w:val="0"/>
-          <w:numId w:val="3"/>
+          <w:numId w:val="2"/>
         </w:numPr>
         <w:suppressAutoHyphens w:val="true"/>
         <w:bidi w:val="0"/>
@@ -3068,7 +3183,7 @@
         <w:widowControl/>
         <w:numPr>
           <w:ilvl w:val="0"/>
-          <w:numId w:val="3"/>
+          <w:numId w:val="2"/>
         </w:numPr>
         <w:suppressAutoHyphens w:val="true"/>
         <w:bidi w:val="0"/>
@@ -3123,7 +3238,7 @@
         <w:widowControl/>
         <w:numPr>
           <w:ilvl w:val="0"/>
-          <w:numId w:val="3"/>
+          <w:numId w:val="2"/>
         </w:numPr>
         <w:suppressAutoHyphens w:val="true"/>
         <w:bidi w:val="0"/>
@@ -3181,7 +3296,7 @@
         <w:widowControl/>
         <w:numPr>
           <w:ilvl w:val="0"/>
-          <w:numId w:val="3"/>
+          <w:numId w:val="2"/>
         </w:numPr>
         <w:suppressAutoHyphens w:val="true"/>
         <w:bidi w:val="0"/>
@@ -3297,9 +3412,9 @@
       </w:r>
     </w:p>
     <w:sectPr>
-      <w:headerReference w:type="even" r:id="rId10"/>
-      <w:headerReference w:type="default" r:id="rId11"/>
-      <w:headerReference w:type="first" r:id="rId12"/>
+      <w:headerReference w:type="even" r:id="rId12"/>
+      <w:headerReference w:type="default" r:id="rId13"/>
+      <w:headerReference w:type="first" r:id="rId14"/>
       <w:type w:val="nextPage"/>
       <w:pgSz w:w="11906" w:h="16838"/>
       <w:pgMar w:left="1134" w:right="1134" w:gutter="0" w:header="709" w:top="1134" w:footer="0" w:bottom="1134"/>
@@ -3495,120 +3610,120 @@
   <w:abstractNum w:abstractNumId="1">
     <w:lvl w:ilvl="0">
       <w:start w:val="1"/>
-      <w:numFmt w:val="none"/>
-      <w:suff w:val="nothing"/>
-      <w:lvlText w:val=""/>
+      <w:numFmt w:val="decimal"/>
+      <w:lvlText w:val="[%1]"/>
       <w:lvlJc w:val="left"/>
       <w:pPr>
         <w:tabs>
-          <w:tab w:val="num" w:pos="0"/>
+          <w:tab w:val="num" w:pos="360"/>
         </w:tabs>
-        <w:ind w:left="0" w:hanging="0"/>
-      </w:pPr>
+        <w:ind w:left="360" w:hanging="360"/>
+      </w:pPr>
+      <w:rPr/>
     </w:lvl>
     <w:lvl w:ilvl="1">
       <w:start w:val="1"/>
-      <w:numFmt w:val="none"/>
-      <w:suff w:val="nothing"/>
-      <w:lvlText w:val=""/>
+      <w:numFmt w:val="decimal"/>
+      <w:lvlText w:val="%2."/>
       <w:lvlJc w:val="left"/>
       <w:pPr>
         <w:tabs>
-          <w:tab w:val="num" w:pos="0"/>
+          <w:tab w:val="num" w:pos="1080"/>
         </w:tabs>
-        <w:ind w:left="0" w:hanging="0"/>
-      </w:pPr>
+        <w:ind w:left="1080" w:hanging="360"/>
+      </w:pPr>
+      <w:rPr/>
     </w:lvl>
     <w:lvl w:ilvl="2">
       <w:start w:val="1"/>
-      <w:numFmt w:val="none"/>
-      <w:suff w:val="nothing"/>
-      <w:lvlText w:val=""/>
+      <w:numFmt w:val="decimal"/>
+      <w:lvlText w:val="%3."/>
       <w:lvlJc w:val="left"/>
       <w:pPr>
         <w:tabs>
-          <w:tab w:val="num" w:pos="0"/>
+          <w:tab w:val="num" w:pos="1440"/>
         </w:tabs>
-        <w:ind w:left="0" w:hanging="0"/>
-      </w:pPr>
+        <w:ind w:left="1440" w:hanging="360"/>
+      </w:pPr>
+      <w:rPr/>
     </w:lvl>
     <w:lvl w:ilvl="3">
       <w:start w:val="1"/>
-      <w:numFmt w:val="none"/>
-      <w:suff w:val="nothing"/>
-      <w:lvlText w:val=""/>
+      <w:numFmt w:val="decimal"/>
+      <w:lvlText w:val="%4."/>
       <w:lvlJc w:val="left"/>
       <w:pPr>
         <w:tabs>
-          <w:tab w:val="num" w:pos="0"/>
+          <w:tab w:val="num" w:pos="1800"/>
         </w:tabs>
-        <w:ind w:left="0" w:hanging="0"/>
-      </w:pPr>
+        <w:ind w:left="1800" w:hanging="360"/>
+      </w:pPr>
+      <w:rPr/>
     </w:lvl>
     <w:lvl w:ilvl="4">
       <w:start w:val="1"/>
-      <w:numFmt w:val="none"/>
-      <w:suff w:val="nothing"/>
-      <w:lvlText w:val=""/>
+      <w:numFmt w:val="decimal"/>
+      <w:lvlText w:val="%5."/>
       <w:lvlJc w:val="left"/>
       <w:pPr>
         <w:tabs>
-          <w:tab w:val="num" w:pos="0"/>
+          <w:tab w:val="num" w:pos="2160"/>
         </w:tabs>
-        <w:ind w:left="0" w:hanging="0"/>
-      </w:pPr>
+        <w:ind w:left="2160" w:hanging="360"/>
+      </w:pPr>
+      <w:rPr/>
     </w:lvl>
     <w:lvl w:ilvl="5">
       <w:start w:val="1"/>
-      <w:numFmt w:val="none"/>
-      <w:suff w:val="nothing"/>
-      <w:lvlText w:val=""/>
+      <w:numFmt w:val="decimal"/>
+      <w:lvlText w:val="%6."/>
       <w:lvlJc w:val="left"/>
       <w:pPr>
         <w:tabs>
-          <w:tab w:val="num" w:pos="0"/>
+          <w:tab w:val="num" w:pos="2520"/>
         </w:tabs>
-        <w:ind w:left="0" w:hanging="0"/>
-      </w:pPr>
+        <w:ind w:left="2520" w:hanging="360"/>
+      </w:pPr>
+      <w:rPr/>
     </w:lvl>
     <w:lvl w:ilvl="6">
       <w:start w:val="1"/>
-      <w:numFmt w:val="none"/>
-      <w:suff w:val="nothing"/>
-      <w:lvlText w:val=""/>
+      <w:numFmt w:val="decimal"/>
+      <w:lvlText w:val="%7."/>
       <w:lvlJc w:val="left"/>
       <w:pPr>
         <w:tabs>
-          <w:tab w:val="num" w:pos="0"/>
+          <w:tab w:val="num" w:pos="2880"/>
         </w:tabs>
-        <w:ind w:left="0" w:hanging="0"/>
-      </w:pPr>
+        <w:ind w:left="2880" w:hanging="360"/>
+      </w:pPr>
+      <w:rPr/>
     </w:lvl>
     <w:lvl w:ilvl="7">
       <w:start w:val="1"/>
-      <w:numFmt w:val="none"/>
-      <w:suff w:val="nothing"/>
-      <w:lvlText w:val=""/>
+      <w:numFmt w:val="decimal"/>
+      <w:lvlText w:val="%8."/>
       <w:lvlJc w:val="left"/>
       <w:pPr>
         <w:tabs>
-          <w:tab w:val="num" w:pos="0"/>
+          <w:tab w:val="num" w:pos="3240"/>
         </w:tabs>
-        <w:ind w:left="0" w:hanging="0"/>
-      </w:pPr>
+        <w:ind w:left="3240" w:hanging="360"/>
+      </w:pPr>
+      <w:rPr/>
     </w:lvl>
     <w:lvl w:ilvl="8">
       <w:start w:val="1"/>
-      <w:numFmt w:val="none"/>
-      <w:suff w:val="nothing"/>
-      <w:lvlText w:val=""/>
+      <w:numFmt w:val="decimal"/>
+      <w:lvlText w:val="%9."/>
       <w:lvlJc w:val="left"/>
       <w:pPr>
         <w:tabs>
-          <w:tab w:val="num" w:pos="0"/>
+          <w:tab w:val="num" w:pos="3600"/>
         </w:tabs>
-        <w:ind w:left="0" w:hanging="0"/>
-      </w:pPr>
+        <w:ind w:left="3600" w:hanging="360"/>
+      </w:pPr>
+      <w:rPr/>
     </w:lvl>
   </w:abstractNum>
   <w:abstractNum w:abstractNumId="2">
@@ -3619,35 +3734,35 @@
       <w:lvlJc w:val="left"/>
       <w:pPr>
         <w:tabs>
-          <w:tab w:val="num" w:pos="360"/>
+          <w:tab w:val="num" w:pos="0"/>
         </w:tabs>
-        <w:ind w:left="360" w:hanging="360"/>
+        <w:ind w:left="1080" w:hanging="360"/>
       </w:pPr>
       <w:rPr/>
     </w:lvl>
     <w:lvl w:ilvl="1">
       <w:start w:val="1"/>
-      <w:numFmt w:val="decimal"/>
+      <w:numFmt w:val="lowerLetter"/>
       <w:lvlText w:val="%2."/>
       <w:lvlJc w:val="left"/>
       <w:pPr>
         <w:tabs>
-          <w:tab w:val="num" w:pos="1080"/>
+          <w:tab w:val="num" w:pos="0"/>
         </w:tabs>
-        <w:ind w:left="1080" w:hanging="360"/>
+        <w:ind w:left="1800" w:hanging="360"/>
       </w:pPr>
       <w:rPr/>
     </w:lvl>
     <w:lvl w:ilvl="2">
       <w:start w:val="1"/>
-      <w:numFmt w:val="decimal"/>
+      <w:numFmt w:val="lowerRoman"/>
       <w:lvlText w:val="%3."/>
-      <w:lvlJc w:val="left"/>
+      <w:lvlJc w:val="right"/>
       <w:pPr>
         <w:tabs>
-          <w:tab w:val="num" w:pos="1440"/>
+          <w:tab w:val="num" w:pos="0"/>
         </w:tabs>
-        <w:ind w:left="1440" w:hanging="360"/>
+        <w:ind w:left="2520" w:hanging="180"/>
       </w:pPr>
       <w:rPr/>
     </w:lvl>
@@ -3658,35 +3773,35 @@
       <w:lvlJc w:val="left"/>
       <w:pPr>
         <w:tabs>
-          <w:tab w:val="num" w:pos="1800"/>
+          <w:tab w:val="num" w:pos="0"/>
         </w:tabs>
-        <w:ind w:left="1800" w:hanging="360"/>
+        <w:ind w:left="3240" w:hanging="360"/>
       </w:pPr>
       <w:rPr/>
     </w:lvl>
     <w:lvl w:ilvl="4">
       <w:start w:val="1"/>
-      <w:numFmt w:val="decimal"/>
+      <w:numFmt w:val="lowerLetter"/>
       <w:lvlText w:val="%5."/>
       <w:lvlJc w:val="left"/>
       <w:pPr>
         <w:tabs>
-          <w:tab w:val="num" w:pos="2160"/>
+          <w:tab w:val="num" w:pos="0"/>
         </w:tabs>
-        <w:ind w:left="2160" w:hanging="360"/>
+        <w:ind w:left="3960" w:hanging="360"/>
       </w:pPr>
       <w:rPr/>
     </w:lvl>
     <w:lvl w:ilvl="5">
       <w:start w:val="1"/>
-      <w:numFmt w:val="decimal"/>
+      <w:numFmt w:val="lowerRoman"/>
       <w:lvlText w:val="%6."/>
-      <w:lvlJc w:val="left"/>
+      <w:lvlJc w:val="right"/>
       <w:pPr>
         <w:tabs>
-          <w:tab w:val="num" w:pos="2520"/>
+          <w:tab w:val="num" w:pos="0"/>
         </w:tabs>
-        <w:ind w:left="2520" w:hanging="360"/>
+        <w:ind w:left="4680" w:hanging="180"/>
       </w:pPr>
       <w:rPr/>
     </w:lvl>
@@ -3697,125 +3812,6 @@
       <w:lvlJc w:val="left"/>
       <w:pPr>
         <w:tabs>
-          <w:tab w:val="num" w:pos="2880"/>
-        </w:tabs>
-        <w:ind w:left="2880" w:hanging="360"/>
-      </w:pPr>
-      <w:rPr/>
-    </w:lvl>
-    <w:lvl w:ilvl="7">
-      <w:start w:val="1"/>
-      <w:numFmt w:val="decimal"/>
-      <w:lvlText w:val="%8."/>
-      <w:lvlJc w:val="left"/>
-      <w:pPr>
-        <w:tabs>
-          <w:tab w:val="num" w:pos="3240"/>
-        </w:tabs>
-        <w:ind w:left="3240" w:hanging="360"/>
-      </w:pPr>
-      <w:rPr/>
-    </w:lvl>
-    <w:lvl w:ilvl="8">
-      <w:start w:val="1"/>
-      <w:numFmt w:val="decimal"/>
-      <w:lvlText w:val="%9."/>
-      <w:lvlJc w:val="left"/>
-      <w:pPr>
-        <w:tabs>
-          <w:tab w:val="num" w:pos="3600"/>
-        </w:tabs>
-        <w:ind w:left="3600" w:hanging="360"/>
-      </w:pPr>
-      <w:rPr/>
-    </w:lvl>
-  </w:abstractNum>
-  <w:abstractNum w:abstractNumId="3">
-    <w:lvl w:ilvl="0">
-      <w:start w:val="1"/>
-      <w:numFmt w:val="decimal"/>
-      <w:lvlText w:val="[%1]"/>
-      <w:lvlJc w:val="left"/>
-      <w:pPr>
-        <w:tabs>
-          <w:tab w:val="num" w:pos="0"/>
-        </w:tabs>
-        <w:ind w:left="1080" w:hanging="360"/>
-      </w:pPr>
-      <w:rPr/>
-    </w:lvl>
-    <w:lvl w:ilvl="1">
-      <w:start w:val="1"/>
-      <w:numFmt w:val="lowerLetter"/>
-      <w:lvlText w:val="%2."/>
-      <w:lvlJc w:val="left"/>
-      <w:pPr>
-        <w:tabs>
-          <w:tab w:val="num" w:pos="0"/>
-        </w:tabs>
-        <w:ind w:left="1800" w:hanging="360"/>
-      </w:pPr>
-      <w:rPr/>
-    </w:lvl>
-    <w:lvl w:ilvl="2">
-      <w:start w:val="1"/>
-      <w:numFmt w:val="lowerRoman"/>
-      <w:lvlText w:val="%3."/>
-      <w:lvlJc w:val="right"/>
-      <w:pPr>
-        <w:tabs>
-          <w:tab w:val="num" w:pos="0"/>
-        </w:tabs>
-        <w:ind w:left="2520" w:hanging="180"/>
-      </w:pPr>
-      <w:rPr/>
-    </w:lvl>
-    <w:lvl w:ilvl="3">
-      <w:start w:val="1"/>
-      <w:numFmt w:val="decimal"/>
-      <w:lvlText w:val="%4."/>
-      <w:lvlJc w:val="left"/>
-      <w:pPr>
-        <w:tabs>
-          <w:tab w:val="num" w:pos="0"/>
-        </w:tabs>
-        <w:ind w:left="3240" w:hanging="360"/>
-      </w:pPr>
-      <w:rPr/>
-    </w:lvl>
-    <w:lvl w:ilvl="4">
-      <w:start w:val="1"/>
-      <w:numFmt w:val="lowerLetter"/>
-      <w:lvlText w:val="%5."/>
-      <w:lvlJc w:val="left"/>
-      <w:pPr>
-        <w:tabs>
-          <w:tab w:val="num" w:pos="0"/>
-        </w:tabs>
-        <w:ind w:left="3960" w:hanging="360"/>
-      </w:pPr>
-      <w:rPr/>
-    </w:lvl>
-    <w:lvl w:ilvl="5">
-      <w:start w:val="1"/>
-      <w:numFmt w:val="lowerRoman"/>
-      <w:lvlText w:val="%6."/>
-      <w:lvlJc w:val="right"/>
-      <w:pPr>
-        <w:tabs>
-          <w:tab w:val="num" w:pos="0"/>
-        </w:tabs>
-        <w:ind w:left="4680" w:hanging="180"/>
-      </w:pPr>
-      <w:rPr/>
-    </w:lvl>
-    <w:lvl w:ilvl="6">
-      <w:start w:val="1"/>
-      <w:numFmt w:val="decimal"/>
-      <w:lvlText w:val="%7."/>
-      <w:lvlJc w:val="left"/>
-      <w:pPr>
-        <w:tabs>
           <w:tab w:val="num" w:pos="0"/>
         </w:tabs>
         <w:ind w:left="5400" w:hanging="360"/>
@@ -3849,7 +3845,7 @@
       <w:rPr/>
     </w:lvl>
   </w:abstractNum>
-  <w:abstractNum w:abstractNumId="4">
+  <w:abstractNum w:abstractNumId="3">
     <w:lvl w:ilvl="0">
       <w:numFmt w:val="bullet"/>
       <w:lvlText w:val=""/>
@@ -3983,6 +3979,125 @@
       <w:rPr>
         <w:rFonts w:ascii="Symbol" w:hAnsi="Symbol" w:cs="Symbol" w:hint="default"/>
       </w:rPr>
+    </w:lvl>
+  </w:abstractNum>
+  <w:abstractNum w:abstractNumId="4">
+    <w:lvl w:ilvl="0">
+      <w:start w:val="1"/>
+      <w:numFmt w:val="none"/>
+      <w:suff w:val="nothing"/>
+      <w:lvlText w:val=""/>
+      <w:lvlJc w:val="left"/>
+      <w:pPr>
+        <w:tabs>
+          <w:tab w:val="num" w:pos="0"/>
+        </w:tabs>
+        <w:ind w:left="0" w:hanging="0"/>
+      </w:pPr>
+    </w:lvl>
+    <w:lvl w:ilvl="1">
+      <w:start w:val="1"/>
+      <w:numFmt w:val="none"/>
+      <w:suff w:val="nothing"/>
+      <w:lvlText w:val=""/>
+      <w:lvlJc w:val="left"/>
+      <w:pPr>
+        <w:tabs>
+          <w:tab w:val="num" w:pos="0"/>
+        </w:tabs>
+        <w:ind w:left="0" w:hanging="0"/>
+      </w:pPr>
+    </w:lvl>
+    <w:lvl w:ilvl="2">
+      <w:start w:val="1"/>
+      <w:numFmt w:val="none"/>
+      <w:suff w:val="nothing"/>
+      <w:lvlText w:val=""/>
+      <w:lvlJc w:val="left"/>
+      <w:pPr>
+        <w:tabs>
+          <w:tab w:val="num" w:pos="0"/>
+        </w:tabs>
+        <w:ind w:left="0" w:hanging="0"/>
+      </w:pPr>
+    </w:lvl>
+    <w:lvl w:ilvl="3">
+      <w:start w:val="1"/>
+      <w:numFmt w:val="none"/>
+      <w:suff w:val="nothing"/>
+      <w:lvlText w:val=""/>
+      <w:lvlJc w:val="left"/>
+      <w:pPr>
+        <w:tabs>
+          <w:tab w:val="num" w:pos="0"/>
+        </w:tabs>
+        <w:ind w:left="0" w:hanging="0"/>
+      </w:pPr>
+    </w:lvl>
+    <w:lvl w:ilvl="4">
+      <w:start w:val="1"/>
+      <w:numFmt w:val="none"/>
+      <w:suff w:val="nothing"/>
+      <w:lvlText w:val=""/>
+      <w:lvlJc w:val="left"/>
+      <w:pPr>
+        <w:tabs>
+          <w:tab w:val="num" w:pos="0"/>
+        </w:tabs>
+        <w:ind w:left="0" w:hanging="0"/>
+      </w:pPr>
+    </w:lvl>
+    <w:lvl w:ilvl="5">
+      <w:start w:val="1"/>
+      <w:numFmt w:val="none"/>
+      <w:suff w:val="nothing"/>
+      <w:lvlText w:val=""/>
+      <w:lvlJc w:val="left"/>
+      <w:pPr>
+        <w:tabs>
+          <w:tab w:val="num" w:pos="0"/>
+        </w:tabs>
+        <w:ind w:left="0" w:hanging="0"/>
+      </w:pPr>
+    </w:lvl>
+    <w:lvl w:ilvl="6">
+      <w:start w:val="1"/>
+      <w:numFmt w:val="none"/>
+      <w:suff w:val="nothing"/>
+      <w:lvlText w:val=""/>
+      <w:lvlJc w:val="left"/>
+      <w:pPr>
+        <w:tabs>
+          <w:tab w:val="num" w:pos="0"/>
+        </w:tabs>
+        <w:ind w:left="0" w:hanging="0"/>
+      </w:pPr>
+    </w:lvl>
+    <w:lvl w:ilvl="7">
+      <w:start w:val="1"/>
+      <w:numFmt w:val="none"/>
+      <w:suff w:val="nothing"/>
+      <w:lvlText w:val=""/>
+      <w:lvlJc w:val="left"/>
+      <w:pPr>
+        <w:tabs>
+          <w:tab w:val="num" w:pos="0"/>
+        </w:tabs>
+        <w:ind w:left="0" w:hanging="0"/>
+      </w:pPr>
+    </w:lvl>
+    <w:lvl w:ilvl="8">
+      <w:start w:val="1"/>
+      <w:numFmt w:val="none"/>
+      <w:suff w:val="nothing"/>
+      <w:lvlText w:val=""/>
+      <w:lvlJc w:val="left"/>
+      <w:pPr>
+        <w:tabs>
+          <w:tab w:val="num" w:pos="0"/>
+        </w:tabs>
+        <w:ind w:left="0" w:hanging="0"/>
+      </w:pPr>
     </w:lvl>
   </w:abstractNum>
   <w:num w:numId="1">
@@ -4835,7 +4950,7 @@
     <w:pPr>
       <w:numPr>
         <w:ilvl w:val="0"/>
-        <w:numId w:val="2"/>
+        <w:numId w:val="1"/>
       </w:numPr>
       <w:spacing w:lineRule="exact" w:line="240" w:before="0" w:after="0"/>
       <w:jc w:val="both"/>

</xml_diff>